<commit_message>
a bunch of small changes
</commit_message>
<xml_diff>
--- a/Programming/lab4/lab4 prog.docx
+++ b/Programming/lab4/lab4 prog.docx
@@ -420,7 +420,6 @@
           <w:bCs/>
           <w:sz w:val="32"/>
           <w:szCs w:val="32"/>
-          <w:lang w:val="en-US"/>
         </w:rPr>
       </w:pPr>
       <w:r>
@@ -440,7 +439,6 @@
           <w:bCs/>
           <w:sz w:val="32"/>
           <w:szCs w:val="32"/>
-          <w:lang w:val="en-US"/>
         </w:rPr>
         <w:t>5</w:t>
       </w:r>
@@ -1206,13 +1204,13 @@
           <w:r>
             <w:fldChar w:fldCharType="separate"/>
           </w:r>
-          <w:hyperlink w:anchor="_Toc91015496" w:history="1">
+          <w:hyperlink w:anchor="_Toc98946592" w:history="1">
             <w:r>
               <w:rPr>
                 <w:rStyle w:val="a7"/>
                 <w:noProof/>
               </w:rPr>
-              <w:t>Задание</w:t>
+              <w:t>Требование к программе</w:t>
             </w:r>
             <w:r>
               <w:rPr>
@@ -1233,7 +1231,149 @@
                 <w:noProof/>
                 <w:webHidden/>
               </w:rPr>
-              <w:instrText xml:space="preserve"> PAGEREF _Toc91015496 \h </w:instrText>
+              <w:instrText xml:space="preserve"> PAGEREF _Toc98946592 \h </w:instrText>
+            </w:r>
+            <w:r>
+              <w:rPr>
+                <w:noProof/>
+                <w:webHidden/>
+              </w:rPr>
+            </w:r>
+            <w:r>
+              <w:rPr>
+                <w:noProof/>
+                <w:webHidden/>
+              </w:rPr>
+              <w:fldChar w:fldCharType="separate"/>
+            </w:r>
+            <w:r>
+              <w:rPr>
+                <w:noProof/>
+                <w:webHidden/>
+              </w:rPr>
+              <w:t>2</w:t>
+            </w:r>
+            <w:r>
+              <w:rPr>
+                <w:noProof/>
+                <w:webHidden/>
+              </w:rPr>
+              <w:fldChar w:fldCharType="end"/>
+            </w:r>
+          </w:hyperlink>
+        </w:p>
+        <w:p>
+          <w:pPr>
+            <w:pStyle w:val="11"/>
+            <w:tabs>
+              <w:tab w:val="right" w:leader="dot" w:pos="9350"/>
+            </w:tabs>
+            <w:rPr>
+              <w:rFonts w:asciiTheme="minorHAnsi" w:eastAsiaTheme="minorEastAsia" w:hAnsiTheme="minorHAnsi"/>
+              <w:noProof/>
+              <w:sz w:val="22"/>
+              <w:lang w:eastAsia="ru-RU"/>
+            </w:rPr>
+          </w:pPr>
+          <w:hyperlink w:anchor="_Toc98946593" w:history="1">
+            <w:r>
+              <w:rPr>
+                <w:rStyle w:val="a7"/>
+                <w:noProof/>
+              </w:rPr>
+              <w:t>Команды</w:t>
+            </w:r>
+            <w:r>
+              <w:rPr>
+                <w:noProof/>
+                <w:webHidden/>
+              </w:rPr>
+              <w:tab/>
+            </w:r>
+            <w:r>
+              <w:rPr>
+                <w:noProof/>
+                <w:webHidden/>
+              </w:rPr>
+              <w:fldChar w:fldCharType="begin"/>
+            </w:r>
+            <w:r>
+              <w:rPr>
+                <w:noProof/>
+                <w:webHidden/>
+              </w:rPr>
+              <w:instrText xml:space="preserve"> PAGEREF _Toc98946593 \h </w:instrText>
+            </w:r>
+            <w:r>
+              <w:rPr>
+                <w:noProof/>
+                <w:webHidden/>
+              </w:rPr>
+            </w:r>
+            <w:r>
+              <w:rPr>
+                <w:noProof/>
+                <w:webHidden/>
+              </w:rPr>
+              <w:fldChar w:fldCharType="separate"/>
+            </w:r>
+            <w:r>
+              <w:rPr>
+                <w:noProof/>
+                <w:webHidden/>
+              </w:rPr>
+              <w:t>2</w:t>
+            </w:r>
+            <w:r>
+              <w:rPr>
+                <w:noProof/>
+                <w:webHidden/>
+              </w:rPr>
+              <w:fldChar w:fldCharType="end"/>
+            </w:r>
+          </w:hyperlink>
+        </w:p>
+        <w:p>
+          <w:pPr>
+            <w:pStyle w:val="11"/>
+            <w:tabs>
+              <w:tab w:val="right" w:leader="dot" w:pos="9350"/>
+            </w:tabs>
+            <w:rPr>
+              <w:rFonts w:asciiTheme="minorHAnsi" w:eastAsiaTheme="minorEastAsia" w:hAnsiTheme="minorHAnsi"/>
+              <w:noProof/>
+              <w:sz w:val="22"/>
+              <w:lang w:eastAsia="ru-RU"/>
+            </w:rPr>
+          </w:pPr>
+          <w:hyperlink w:anchor="_Toc98946594" w:history="1">
+            <w:r>
+              <w:rPr>
+                <w:rStyle w:val="a7"/>
+                <w:noProof/>
+              </w:rPr>
+              <w:t>Формат ввода команд</w:t>
+            </w:r>
+            <w:r>
+              <w:rPr>
+                <w:noProof/>
+                <w:webHidden/>
+              </w:rPr>
+              <w:tab/>
+            </w:r>
+            <w:r>
+              <w:rPr>
+                <w:noProof/>
+                <w:webHidden/>
+              </w:rPr>
+              <w:fldChar w:fldCharType="begin"/>
+            </w:r>
+            <w:r>
+              <w:rPr>
+                <w:noProof/>
+                <w:webHidden/>
+              </w:rPr>
+              <w:instrText xml:space="preserve"> PAGEREF _Toc98946594 \h </w:instrText>
             </w:r>
             <w:r>
               <w:rPr>
@@ -1266,1960 +1406,6 @@
         </w:p>
         <w:p>
           <w:pPr>
-            <w:pStyle w:val="11"/>
-            <w:tabs>
-              <w:tab w:val="right" w:leader="dot" w:pos="9350"/>
-            </w:tabs>
-            <w:rPr>
-              <w:rFonts w:asciiTheme="minorHAnsi" w:eastAsiaTheme="minorEastAsia" w:hAnsiTheme="minorHAnsi"/>
-              <w:noProof/>
-              <w:sz w:val="22"/>
-              <w:lang w:eastAsia="ru-RU"/>
-            </w:rPr>
-          </w:pPr>
-          <w:hyperlink w:anchor="_Toc91015497" w:history="1">
-            <w:r>
-              <w:rPr>
-                <w:rStyle w:val="a7"/>
-                <w:noProof/>
-              </w:rPr>
-              <w:t>Текст</w:t>
-            </w:r>
-            <w:r>
-              <w:rPr>
-                <w:noProof/>
-                <w:webHidden/>
-              </w:rPr>
-              <w:tab/>
-            </w:r>
-            <w:r>
-              <w:rPr>
-                <w:noProof/>
-                <w:webHidden/>
-              </w:rPr>
-              <w:fldChar w:fldCharType="begin"/>
-            </w:r>
-            <w:r>
-              <w:rPr>
-                <w:noProof/>
-                <w:webHidden/>
-              </w:rPr>
-              <w:instrText xml:space="preserve"> PAGEREF _Toc91015497 \h </w:instrText>
-            </w:r>
-            <w:r>
-              <w:rPr>
-                <w:noProof/>
-                <w:webHidden/>
-              </w:rPr>
-            </w:r>
-            <w:r>
-              <w:rPr>
-                <w:noProof/>
-                <w:webHidden/>
-              </w:rPr>
-              <w:fldChar w:fldCharType="separate"/>
-            </w:r>
-            <w:r>
-              <w:rPr>
-                <w:noProof/>
-                <w:webHidden/>
-              </w:rPr>
-              <w:t>3</w:t>
-            </w:r>
-            <w:r>
-              <w:rPr>
-                <w:noProof/>
-                <w:webHidden/>
-              </w:rPr>
-              <w:fldChar w:fldCharType="end"/>
-            </w:r>
-          </w:hyperlink>
-        </w:p>
-        <w:p>
-          <w:pPr>
-            <w:pStyle w:val="11"/>
-            <w:tabs>
-              <w:tab w:val="right" w:leader="dot" w:pos="9350"/>
-            </w:tabs>
-            <w:rPr>
-              <w:rFonts w:asciiTheme="minorHAnsi" w:eastAsiaTheme="minorEastAsia" w:hAnsiTheme="minorHAnsi"/>
-              <w:noProof/>
-              <w:sz w:val="22"/>
-              <w:lang w:eastAsia="ru-RU"/>
-            </w:rPr>
-          </w:pPr>
-          <w:hyperlink w:anchor="_Toc91015498" w:history="1">
-            <w:r>
-              <w:rPr>
-                <w:rStyle w:val="a7"/>
-                <w:noProof/>
-              </w:rPr>
-              <w:t>Диаграмма классов реализованной объектной модели</w:t>
-            </w:r>
-            <w:r>
-              <w:rPr>
-                <w:noProof/>
-                <w:webHidden/>
-              </w:rPr>
-              <w:tab/>
-            </w:r>
-            <w:r>
-              <w:rPr>
-                <w:noProof/>
-                <w:webHidden/>
-              </w:rPr>
-              <w:fldChar w:fldCharType="begin"/>
-            </w:r>
-            <w:r>
-              <w:rPr>
-                <w:noProof/>
-                <w:webHidden/>
-              </w:rPr>
-              <w:instrText xml:space="preserve"> PAGEREF _Toc91015498 \h </w:instrText>
-            </w:r>
-            <w:r>
-              <w:rPr>
-                <w:noProof/>
-                <w:webHidden/>
-              </w:rPr>
-            </w:r>
-            <w:r>
-              <w:rPr>
-                <w:noProof/>
-                <w:webHidden/>
-              </w:rPr>
-              <w:fldChar w:fldCharType="separate"/>
-            </w:r>
-            <w:r>
-              <w:rPr>
-                <w:noProof/>
-                <w:webHidden/>
-              </w:rPr>
-              <w:t>4</w:t>
-            </w:r>
-            <w:r>
-              <w:rPr>
-                <w:noProof/>
-                <w:webHidden/>
-              </w:rPr>
-              <w:fldChar w:fldCharType="end"/>
-            </w:r>
-          </w:hyperlink>
-        </w:p>
-        <w:p>
-          <w:pPr>
-            <w:pStyle w:val="11"/>
-            <w:tabs>
-              <w:tab w:val="right" w:leader="dot" w:pos="9350"/>
-            </w:tabs>
-            <w:rPr>
-              <w:rFonts w:asciiTheme="minorHAnsi" w:eastAsiaTheme="minorEastAsia" w:hAnsiTheme="minorHAnsi"/>
-              <w:noProof/>
-              <w:sz w:val="22"/>
-              <w:lang w:eastAsia="ru-RU"/>
-            </w:rPr>
-          </w:pPr>
-          <w:hyperlink w:anchor="_Toc91015499" w:history="1">
-            <w:r>
-              <w:rPr>
-                <w:rStyle w:val="a7"/>
-                <w:noProof/>
-              </w:rPr>
-              <w:t>Исходный код программы</w:t>
-            </w:r>
-            <w:r>
-              <w:rPr>
-                <w:noProof/>
-                <w:webHidden/>
-              </w:rPr>
-              <w:tab/>
-            </w:r>
-            <w:r>
-              <w:rPr>
-                <w:noProof/>
-                <w:webHidden/>
-              </w:rPr>
-              <w:fldChar w:fldCharType="begin"/>
-            </w:r>
-            <w:r>
-              <w:rPr>
-                <w:noProof/>
-                <w:webHidden/>
-              </w:rPr>
-              <w:instrText xml:space="preserve"> PAGEREF _Toc91015499 \h </w:instrText>
-            </w:r>
-            <w:r>
-              <w:rPr>
-                <w:noProof/>
-                <w:webHidden/>
-              </w:rPr>
-            </w:r>
-            <w:r>
-              <w:rPr>
-                <w:noProof/>
-                <w:webHidden/>
-              </w:rPr>
-              <w:fldChar w:fldCharType="separate"/>
-            </w:r>
-            <w:r>
-              <w:rPr>
-                <w:noProof/>
-                <w:webHidden/>
-              </w:rPr>
-              <w:t>4</w:t>
-            </w:r>
-            <w:r>
-              <w:rPr>
-                <w:noProof/>
-                <w:webHidden/>
-              </w:rPr>
-              <w:fldChar w:fldCharType="end"/>
-            </w:r>
-          </w:hyperlink>
-        </w:p>
-        <w:p>
-          <w:pPr>
-            <w:pStyle w:val="21"/>
-            <w:tabs>
-              <w:tab w:val="right" w:leader="dot" w:pos="9350"/>
-            </w:tabs>
-            <w:rPr>
-              <w:rFonts w:asciiTheme="minorHAnsi" w:eastAsiaTheme="minorEastAsia" w:hAnsiTheme="minorHAnsi"/>
-              <w:noProof/>
-              <w:sz w:val="22"/>
-              <w:lang w:eastAsia="ru-RU"/>
-            </w:rPr>
-          </w:pPr>
-          <w:hyperlink w:anchor="_Toc91015500" w:history="1">
-            <w:r>
-              <w:rPr>
-                <w:rStyle w:val="a7"/>
-                <w:noProof/>
-                <w:lang w:val="en-US"/>
-              </w:rPr>
-              <w:t>Main.java</w:t>
-            </w:r>
-            <w:r>
-              <w:rPr>
-                <w:noProof/>
-                <w:webHidden/>
-              </w:rPr>
-              <w:tab/>
-            </w:r>
-            <w:r>
-              <w:rPr>
-                <w:noProof/>
-                <w:webHidden/>
-              </w:rPr>
-              <w:fldChar w:fldCharType="begin"/>
-            </w:r>
-            <w:r>
-              <w:rPr>
-                <w:noProof/>
-                <w:webHidden/>
-              </w:rPr>
-              <w:instrText xml:space="preserve"> PAGEREF _Toc91015500 \h </w:instrText>
-            </w:r>
-            <w:r>
-              <w:rPr>
-                <w:noProof/>
-                <w:webHidden/>
-              </w:rPr>
-            </w:r>
-            <w:r>
-              <w:rPr>
-                <w:noProof/>
-                <w:webHidden/>
-              </w:rPr>
-              <w:fldChar w:fldCharType="separate"/>
-            </w:r>
-            <w:r>
-              <w:rPr>
-                <w:noProof/>
-                <w:webHidden/>
-              </w:rPr>
-              <w:t>4</w:t>
-            </w:r>
-            <w:r>
-              <w:rPr>
-                <w:noProof/>
-                <w:webHidden/>
-              </w:rPr>
-              <w:fldChar w:fldCharType="end"/>
-            </w:r>
-          </w:hyperlink>
-        </w:p>
-        <w:p>
-          <w:pPr>
-            <w:pStyle w:val="21"/>
-            <w:tabs>
-              <w:tab w:val="right" w:leader="dot" w:pos="9350"/>
-            </w:tabs>
-            <w:rPr>
-              <w:rFonts w:asciiTheme="minorHAnsi" w:eastAsiaTheme="minorEastAsia" w:hAnsiTheme="minorHAnsi"/>
-              <w:noProof/>
-              <w:sz w:val="22"/>
-              <w:lang w:eastAsia="ru-RU"/>
-            </w:rPr>
-          </w:pPr>
-          <w:hyperlink w:anchor="_Toc91015501" w:history="1">
-            <w:r>
-              <w:rPr>
-                <w:rStyle w:val="a7"/>
-                <w:noProof/>
-                <w:lang w:val="en-US"/>
-              </w:rPr>
-              <w:t>Intentory</w:t>
-            </w:r>
-            <w:r>
-              <w:rPr>
-                <w:noProof/>
-                <w:webHidden/>
-              </w:rPr>
-              <w:tab/>
-            </w:r>
-            <w:r>
-              <w:rPr>
-                <w:noProof/>
-                <w:webHidden/>
-              </w:rPr>
-              <w:fldChar w:fldCharType="begin"/>
-            </w:r>
-            <w:r>
-              <w:rPr>
-                <w:noProof/>
-                <w:webHidden/>
-              </w:rPr>
-              <w:instrText xml:space="preserve"> PAGEREF _Toc91015501 \h </w:instrText>
-            </w:r>
-            <w:r>
-              <w:rPr>
-                <w:noProof/>
-                <w:webHidden/>
-              </w:rPr>
-            </w:r>
-            <w:r>
-              <w:rPr>
-                <w:noProof/>
-                <w:webHidden/>
-              </w:rPr>
-              <w:fldChar w:fldCharType="separate"/>
-            </w:r>
-            <w:r>
-              <w:rPr>
-                <w:noProof/>
-                <w:webHidden/>
-              </w:rPr>
-              <w:t>5</w:t>
-            </w:r>
-            <w:r>
-              <w:rPr>
-                <w:noProof/>
-                <w:webHidden/>
-              </w:rPr>
-              <w:fldChar w:fldCharType="end"/>
-            </w:r>
-          </w:hyperlink>
-        </w:p>
-        <w:p>
-          <w:pPr>
-            <w:pStyle w:val="31"/>
-            <w:tabs>
-              <w:tab w:val="right" w:leader="dot" w:pos="9350"/>
-            </w:tabs>
-            <w:rPr>
-              <w:rFonts w:asciiTheme="minorHAnsi" w:eastAsiaTheme="minorEastAsia" w:hAnsiTheme="minorHAnsi"/>
-              <w:noProof/>
-              <w:sz w:val="22"/>
-              <w:lang w:eastAsia="ru-RU"/>
-            </w:rPr>
-          </w:pPr>
-          <w:hyperlink w:anchor="_Toc91015502" w:history="1">
-            <w:r>
-              <w:rPr>
-                <w:rStyle w:val="a7"/>
-                <w:noProof/>
-                <w:lang w:val="en-US"/>
-              </w:rPr>
-              <w:t>Intentory.java</w:t>
-            </w:r>
-            <w:r>
-              <w:rPr>
-                <w:noProof/>
-                <w:webHidden/>
-              </w:rPr>
-              <w:tab/>
-            </w:r>
-            <w:r>
-              <w:rPr>
-                <w:noProof/>
-                <w:webHidden/>
-              </w:rPr>
-              <w:fldChar w:fldCharType="begin"/>
-            </w:r>
-            <w:r>
-              <w:rPr>
-                <w:noProof/>
-                <w:webHidden/>
-              </w:rPr>
-              <w:instrText xml:space="preserve"> PAGEREF _Toc91015502 \h </w:instrText>
-            </w:r>
-            <w:r>
-              <w:rPr>
-                <w:noProof/>
-                <w:webHidden/>
-              </w:rPr>
-            </w:r>
-            <w:r>
-              <w:rPr>
-                <w:noProof/>
-                <w:webHidden/>
-              </w:rPr>
-              <w:fldChar w:fldCharType="separate"/>
-            </w:r>
-            <w:r>
-              <w:rPr>
-                <w:noProof/>
-                <w:webHidden/>
-              </w:rPr>
-              <w:t>5</w:t>
-            </w:r>
-            <w:r>
-              <w:rPr>
-                <w:noProof/>
-                <w:webHidden/>
-              </w:rPr>
-              <w:fldChar w:fldCharType="end"/>
-            </w:r>
-          </w:hyperlink>
-        </w:p>
-        <w:p>
-          <w:pPr>
-            <w:pStyle w:val="31"/>
-            <w:tabs>
-              <w:tab w:val="right" w:leader="dot" w:pos="9350"/>
-            </w:tabs>
-            <w:rPr>
-              <w:rFonts w:asciiTheme="minorHAnsi" w:eastAsiaTheme="minorEastAsia" w:hAnsiTheme="minorHAnsi"/>
-              <w:noProof/>
-              <w:sz w:val="22"/>
-              <w:lang w:eastAsia="ru-RU"/>
-            </w:rPr>
-          </w:pPr>
-          <w:hyperlink w:anchor="_Toc91015503" w:history="1">
-            <w:r>
-              <w:rPr>
-                <w:rStyle w:val="a7"/>
-                <w:noProof/>
-                <w:lang w:val="en-US"/>
-              </w:rPr>
-              <w:t>invetoryFullException.java</w:t>
-            </w:r>
-            <w:r>
-              <w:rPr>
-                <w:noProof/>
-                <w:webHidden/>
-              </w:rPr>
-              <w:tab/>
-            </w:r>
-            <w:r>
-              <w:rPr>
-                <w:noProof/>
-                <w:webHidden/>
-              </w:rPr>
-              <w:fldChar w:fldCharType="begin"/>
-            </w:r>
-            <w:r>
-              <w:rPr>
-                <w:noProof/>
-                <w:webHidden/>
-              </w:rPr>
-              <w:instrText xml:space="preserve"> PAGEREF _Toc91015503 \h </w:instrText>
-            </w:r>
-            <w:r>
-              <w:rPr>
-                <w:noProof/>
-                <w:webHidden/>
-              </w:rPr>
-            </w:r>
-            <w:r>
-              <w:rPr>
-                <w:noProof/>
-                <w:webHidden/>
-              </w:rPr>
-              <w:fldChar w:fldCharType="separate"/>
-            </w:r>
-            <w:r>
-              <w:rPr>
-                <w:noProof/>
-                <w:webHidden/>
-              </w:rPr>
-              <w:t>6</w:t>
-            </w:r>
-            <w:r>
-              <w:rPr>
-                <w:noProof/>
-                <w:webHidden/>
-              </w:rPr>
-              <w:fldChar w:fldCharType="end"/>
-            </w:r>
-          </w:hyperlink>
-        </w:p>
-        <w:p>
-          <w:pPr>
-            <w:pStyle w:val="31"/>
-            <w:tabs>
-              <w:tab w:val="right" w:leader="dot" w:pos="9350"/>
-            </w:tabs>
-            <w:rPr>
-              <w:rFonts w:asciiTheme="minorHAnsi" w:eastAsiaTheme="minorEastAsia" w:hAnsiTheme="minorHAnsi"/>
-              <w:noProof/>
-              <w:sz w:val="22"/>
-              <w:lang w:eastAsia="ru-RU"/>
-            </w:rPr>
-          </w:pPr>
-          <w:hyperlink w:anchor="_Toc91015504" w:history="1">
-            <w:r>
-              <w:rPr>
-                <w:rStyle w:val="a7"/>
-                <w:noProof/>
-                <w:lang w:val="en-US"/>
-              </w:rPr>
-              <w:t>intentoryInvalidItemException.java</w:t>
-            </w:r>
-            <w:r>
-              <w:rPr>
-                <w:noProof/>
-                <w:webHidden/>
-              </w:rPr>
-              <w:tab/>
-            </w:r>
-            <w:r>
-              <w:rPr>
-                <w:noProof/>
-                <w:webHidden/>
-              </w:rPr>
-              <w:fldChar w:fldCharType="begin"/>
-            </w:r>
-            <w:r>
-              <w:rPr>
-                <w:noProof/>
-                <w:webHidden/>
-              </w:rPr>
-              <w:instrText xml:space="preserve"> PAGEREF _Toc91015504 \h </w:instrText>
-            </w:r>
-            <w:r>
-              <w:rPr>
-                <w:noProof/>
-                <w:webHidden/>
-              </w:rPr>
-            </w:r>
-            <w:r>
-              <w:rPr>
-                <w:noProof/>
-                <w:webHidden/>
-              </w:rPr>
-              <w:fldChar w:fldCharType="separate"/>
-            </w:r>
-            <w:r>
-              <w:rPr>
-                <w:noProof/>
-                <w:webHidden/>
-              </w:rPr>
-              <w:t>6</w:t>
-            </w:r>
-            <w:r>
-              <w:rPr>
-                <w:noProof/>
-                <w:webHidden/>
-              </w:rPr>
-              <w:fldChar w:fldCharType="end"/>
-            </w:r>
-          </w:hyperlink>
-        </w:p>
-        <w:p>
-          <w:pPr>
-            <w:pStyle w:val="21"/>
-            <w:tabs>
-              <w:tab w:val="right" w:leader="dot" w:pos="9350"/>
-            </w:tabs>
-            <w:rPr>
-              <w:rFonts w:asciiTheme="minorHAnsi" w:eastAsiaTheme="minorEastAsia" w:hAnsiTheme="minorHAnsi"/>
-              <w:noProof/>
-              <w:sz w:val="22"/>
-              <w:lang w:eastAsia="ru-RU"/>
-            </w:rPr>
-          </w:pPr>
-          <w:hyperlink w:anchor="_Toc91015505" w:history="1">
-            <w:r>
-              <w:rPr>
-                <w:rStyle w:val="a7"/>
-                <w:noProof/>
-                <w:lang w:val="en-US"/>
-              </w:rPr>
-              <w:t>Environment</w:t>
-            </w:r>
-            <w:r>
-              <w:rPr>
-                <w:noProof/>
-                <w:webHidden/>
-              </w:rPr>
-              <w:tab/>
-            </w:r>
-            <w:r>
-              <w:rPr>
-                <w:noProof/>
-                <w:webHidden/>
-              </w:rPr>
-              <w:fldChar w:fldCharType="begin"/>
-            </w:r>
-            <w:r>
-              <w:rPr>
-                <w:noProof/>
-                <w:webHidden/>
-              </w:rPr>
-              <w:instrText xml:space="preserve"> PAGEREF _Toc91015505 \h </w:instrText>
-            </w:r>
-            <w:r>
-              <w:rPr>
-                <w:noProof/>
-                <w:webHidden/>
-              </w:rPr>
-            </w:r>
-            <w:r>
-              <w:rPr>
-                <w:noProof/>
-                <w:webHidden/>
-              </w:rPr>
-              <w:fldChar w:fldCharType="separate"/>
-            </w:r>
-            <w:r>
-              <w:rPr>
-                <w:noProof/>
-                <w:webHidden/>
-              </w:rPr>
-              <w:t>7</w:t>
-            </w:r>
-            <w:r>
-              <w:rPr>
-                <w:noProof/>
-                <w:webHidden/>
-              </w:rPr>
-              <w:fldChar w:fldCharType="end"/>
-            </w:r>
-          </w:hyperlink>
-        </w:p>
-        <w:p>
-          <w:pPr>
-            <w:pStyle w:val="31"/>
-            <w:tabs>
-              <w:tab w:val="right" w:leader="dot" w:pos="9350"/>
-            </w:tabs>
-            <w:rPr>
-              <w:rFonts w:asciiTheme="minorHAnsi" w:eastAsiaTheme="minorEastAsia" w:hAnsiTheme="minorHAnsi"/>
-              <w:noProof/>
-              <w:sz w:val="22"/>
-              <w:lang w:eastAsia="ru-RU"/>
-            </w:rPr>
-          </w:pPr>
-          <w:hyperlink w:anchor="_Toc91015506" w:history="1">
-            <w:r>
-              <w:rPr>
-                <w:rStyle w:val="a7"/>
-                <w:noProof/>
-                <w:lang w:val="en-US"/>
-              </w:rPr>
-              <w:t>Location.java</w:t>
-            </w:r>
-            <w:r>
-              <w:rPr>
-                <w:noProof/>
-                <w:webHidden/>
-              </w:rPr>
-              <w:tab/>
-            </w:r>
-            <w:r>
-              <w:rPr>
-                <w:noProof/>
-                <w:webHidden/>
-              </w:rPr>
-              <w:fldChar w:fldCharType="begin"/>
-            </w:r>
-            <w:r>
-              <w:rPr>
-                <w:noProof/>
-                <w:webHidden/>
-              </w:rPr>
-              <w:instrText xml:space="preserve"> PAGEREF _Toc91015506 \h </w:instrText>
-            </w:r>
-            <w:r>
-              <w:rPr>
-                <w:noProof/>
-                <w:webHidden/>
-              </w:rPr>
-            </w:r>
-            <w:r>
-              <w:rPr>
-                <w:noProof/>
-                <w:webHidden/>
-              </w:rPr>
-              <w:fldChar w:fldCharType="separate"/>
-            </w:r>
-            <w:r>
-              <w:rPr>
-                <w:noProof/>
-                <w:webHidden/>
-              </w:rPr>
-              <w:t>7</w:t>
-            </w:r>
-            <w:r>
-              <w:rPr>
-                <w:noProof/>
-                <w:webHidden/>
-              </w:rPr>
-              <w:fldChar w:fldCharType="end"/>
-            </w:r>
-          </w:hyperlink>
-        </w:p>
-        <w:p>
-          <w:pPr>
-            <w:pStyle w:val="31"/>
-            <w:tabs>
-              <w:tab w:val="right" w:leader="dot" w:pos="9350"/>
-            </w:tabs>
-            <w:rPr>
-              <w:rFonts w:asciiTheme="minorHAnsi" w:eastAsiaTheme="minorEastAsia" w:hAnsiTheme="minorHAnsi"/>
-              <w:noProof/>
-              <w:sz w:val="22"/>
-              <w:lang w:eastAsia="ru-RU"/>
-            </w:rPr>
-          </w:pPr>
-          <w:hyperlink w:anchor="_Toc91015507" w:history="1">
-            <w:r>
-              <w:rPr>
-                <w:rStyle w:val="a7"/>
-                <w:noProof/>
-                <w:lang w:val="en-US"/>
-              </w:rPr>
-              <w:t>Month.java</w:t>
-            </w:r>
-            <w:r>
-              <w:rPr>
-                <w:noProof/>
-                <w:webHidden/>
-              </w:rPr>
-              <w:tab/>
-            </w:r>
-            <w:r>
-              <w:rPr>
-                <w:noProof/>
-                <w:webHidden/>
-              </w:rPr>
-              <w:fldChar w:fldCharType="begin"/>
-            </w:r>
-            <w:r>
-              <w:rPr>
-                <w:noProof/>
-                <w:webHidden/>
-              </w:rPr>
-              <w:instrText xml:space="preserve"> PAGEREF _Toc91015507 \h </w:instrText>
-            </w:r>
-            <w:r>
-              <w:rPr>
-                <w:noProof/>
-                <w:webHidden/>
-              </w:rPr>
-            </w:r>
-            <w:r>
-              <w:rPr>
-                <w:noProof/>
-                <w:webHidden/>
-              </w:rPr>
-              <w:fldChar w:fldCharType="separate"/>
-            </w:r>
-            <w:r>
-              <w:rPr>
-                <w:noProof/>
-                <w:webHidden/>
-              </w:rPr>
-              <w:t>7</w:t>
-            </w:r>
-            <w:r>
-              <w:rPr>
-                <w:noProof/>
-                <w:webHidden/>
-              </w:rPr>
-              <w:fldChar w:fldCharType="end"/>
-            </w:r>
-          </w:hyperlink>
-        </w:p>
-        <w:p>
-          <w:pPr>
-            <w:pStyle w:val="31"/>
-            <w:tabs>
-              <w:tab w:val="right" w:leader="dot" w:pos="9350"/>
-            </w:tabs>
-            <w:rPr>
-              <w:rFonts w:asciiTheme="minorHAnsi" w:eastAsiaTheme="minorEastAsia" w:hAnsiTheme="minorHAnsi"/>
-              <w:noProof/>
-              <w:sz w:val="22"/>
-              <w:lang w:eastAsia="ru-RU"/>
-            </w:rPr>
-          </w:pPr>
-          <w:hyperlink w:anchor="_Toc91015508" w:history="1">
-            <w:r>
-              <w:rPr>
-                <w:rStyle w:val="a7"/>
-                <w:noProof/>
-                <w:lang w:val="en-US"/>
-              </w:rPr>
-              <w:t>Weather.java</w:t>
-            </w:r>
-            <w:r>
-              <w:rPr>
-                <w:noProof/>
-                <w:webHidden/>
-              </w:rPr>
-              <w:tab/>
-            </w:r>
-            <w:r>
-              <w:rPr>
-                <w:noProof/>
-                <w:webHidden/>
-              </w:rPr>
-              <w:fldChar w:fldCharType="begin"/>
-            </w:r>
-            <w:r>
-              <w:rPr>
-                <w:noProof/>
-                <w:webHidden/>
-              </w:rPr>
-              <w:instrText xml:space="preserve"> PAGEREF _Toc91015508 \h </w:instrText>
-            </w:r>
-            <w:r>
-              <w:rPr>
-                <w:noProof/>
-                <w:webHidden/>
-              </w:rPr>
-            </w:r>
-            <w:r>
-              <w:rPr>
-                <w:noProof/>
-                <w:webHidden/>
-              </w:rPr>
-              <w:fldChar w:fldCharType="separate"/>
-            </w:r>
-            <w:r>
-              <w:rPr>
-                <w:noProof/>
-                <w:webHidden/>
-              </w:rPr>
-              <w:t>8</w:t>
-            </w:r>
-            <w:r>
-              <w:rPr>
-                <w:noProof/>
-                <w:webHidden/>
-              </w:rPr>
-              <w:fldChar w:fldCharType="end"/>
-            </w:r>
-          </w:hyperlink>
-        </w:p>
-        <w:p>
-          <w:pPr>
-            <w:pStyle w:val="31"/>
-            <w:tabs>
-              <w:tab w:val="right" w:leader="dot" w:pos="9350"/>
-            </w:tabs>
-            <w:rPr>
-              <w:rFonts w:asciiTheme="minorHAnsi" w:eastAsiaTheme="minorEastAsia" w:hAnsiTheme="minorHAnsi"/>
-              <w:noProof/>
-              <w:sz w:val="22"/>
-              <w:lang w:eastAsia="ru-RU"/>
-            </w:rPr>
-          </w:pPr>
-          <w:hyperlink w:anchor="_Toc91015509" w:history="1">
-            <w:r>
-              <w:rPr>
-                <w:rStyle w:val="a7"/>
-                <w:noProof/>
-                <w:lang w:val="en-US"/>
-              </w:rPr>
-              <w:t>World.java</w:t>
-            </w:r>
-            <w:r>
-              <w:rPr>
-                <w:noProof/>
-                <w:webHidden/>
-              </w:rPr>
-              <w:tab/>
-            </w:r>
-            <w:r>
-              <w:rPr>
-                <w:noProof/>
-                <w:webHidden/>
-              </w:rPr>
-              <w:fldChar w:fldCharType="begin"/>
-            </w:r>
-            <w:r>
-              <w:rPr>
-                <w:noProof/>
-                <w:webHidden/>
-              </w:rPr>
-              <w:instrText xml:space="preserve"> PAGEREF _Toc91015509 \h </w:instrText>
-            </w:r>
-            <w:r>
-              <w:rPr>
-                <w:noProof/>
-                <w:webHidden/>
-              </w:rPr>
-            </w:r>
-            <w:r>
-              <w:rPr>
-                <w:noProof/>
-                <w:webHidden/>
-              </w:rPr>
-              <w:fldChar w:fldCharType="separate"/>
-            </w:r>
-            <w:r>
-              <w:rPr>
-                <w:noProof/>
-                <w:webHidden/>
-              </w:rPr>
-              <w:t>8</w:t>
-            </w:r>
-            <w:r>
-              <w:rPr>
-                <w:noProof/>
-                <w:webHidden/>
-              </w:rPr>
-              <w:fldChar w:fldCharType="end"/>
-            </w:r>
-          </w:hyperlink>
-        </w:p>
-        <w:p>
-          <w:pPr>
-            <w:pStyle w:val="21"/>
-            <w:tabs>
-              <w:tab w:val="right" w:leader="dot" w:pos="9350"/>
-            </w:tabs>
-            <w:rPr>
-              <w:rFonts w:asciiTheme="minorHAnsi" w:eastAsiaTheme="minorEastAsia" w:hAnsiTheme="minorHAnsi"/>
-              <w:noProof/>
-              <w:sz w:val="22"/>
-              <w:lang w:eastAsia="ru-RU"/>
-            </w:rPr>
-          </w:pPr>
-          <w:hyperlink w:anchor="_Toc91015510" w:history="1">
-            <w:r>
-              <w:rPr>
-                <w:rStyle w:val="a7"/>
-                <w:noProof/>
-                <w:lang w:val="en-US"/>
-              </w:rPr>
-              <w:t>Entities</w:t>
-            </w:r>
-            <w:r>
-              <w:rPr>
-                <w:noProof/>
-                <w:webHidden/>
-              </w:rPr>
-              <w:tab/>
-            </w:r>
-            <w:r>
-              <w:rPr>
-                <w:noProof/>
-                <w:webHidden/>
-              </w:rPr>
-              <w:fldChar w:fldCharType="begin"/>
-            </w:r>
-            <w:r>
-              <w:rPr>
-                <w:noProof/>
-                <w:webHidden/>
-              </w:rPr>
-              <w:instrText xml:space="preserve"> PAGEREF _Toc91015510 \h </w:instrText>
-            </w:r>
-            <w:r>
-              <w:rPr>
-                <w:noProof/>
-                <w:webHidden/>
-              </w:rPr>
-            </w:r>
-            <w:r>
-              <w:rPr>
-                <w:noProof/>
-                <w:webHidden/>
-              </w:rPr>
-              <w:fldChar w:fldCharType="separate"/>
-            </w:r>
-            <w:r>
-              <w:rPr>
-                <w:noProof/>
-                <w:webHidden/>
-              </w:rPr>
-              <w:t>9</w:t>
-            </w:r>
-            <w:r>
-              <w:rPr>
-                <w:noProof/>
-                <w:webHidden/>
-              </w:rPr>
-              <w:fldChar w:fldCharType="end"/>
-            </w:r>
-          </w:hyperlink>
-        </w:p>
-        <w:p>
-          <w:pPr>
-            <w:pStyle w:val="31"/>
-            <w:tabs>
-              <w:tab w:val="right" w:leader="dot" w:pos="9350"/>
-            </w:tabs>
-            <w:rPr>
-              <w:rFonts w:asciiTheme="minorHAnsi" w:eastAsiaTheme="minorEastAsia" w:hAnsiTheme="minorHAnsi"/>
-              <w:noProof/>
-              <w:sz w:val="22"/>
-              <w:lang w:eastAsia="ru-RU"/>
-            </w:rPr>
-          </w:pPr>
-          <w:hyperlink w:anchor="_Toc91015511" w:history="1">
-            <w:r>
-              <w:rPr>
-                <w:rStyle w:val="a7"/>
-                <w:noProof/>
-                <w:lang w:val="en-US"/>
-              </w:rPr>
-              <w:t>React.java</w:t>
-            </w:r>
-            <w:r>
-              <w:rPr>
-                <w:noProof/>
-                <w:webHidden/>
-              </w:rPr>
-              <w:tab/>
-            </w:r>
-            <w:r>
-              <w:rPr>
-                <w:noProof/>
-                <w:webHidden/>
-              </w:rPr>
-              <w:fldChar w:fldCharType="begin"/>
-            </w:r>
-            <w:r>
-              <w:rPr>
-                <w:noProof/>
-                <w:webHidden/>
-              </w:rPr>
-              <w:instrText xml:space="preserve"> PAGEREF _Toc91015511 \h </w:instrText>
-            </w:r>
-            <w:r>
-              <w:rPr>
-                <w:noProof/>
-                <w:webHidden/>
-              </w:rPr>
-            </w:r>
-            <w:r>
-              <w:rPr>
-                <w:noProof/>
-                <w:webHidden/>
-              </w:rPr>
-              <w:fldChar w:fldCharType="separate"/>
-            </w:r>
-            <w:r>
-              <w:rPr>
-                <w:noProof/>
-                <w:webHidden/>
-              </w:rPr>
-              <w:t>9</w:t>
-            </w:r>
-            <w:r>
-              <w:rPr>
-                <w:noProof/>
-                <w:webHidden/>
-              </w:rPr>
-              <w:fldChar w:fldCharType="end"/>
-            </w:r>
-          </w:hyperlink>
-        </w:p>
-        <w:p>
-          <w:pPr>
-            <w:pStyle w:val="31"/>
-            <w:tabs>
-              <w:tab w:val="right" w:leader="dot" w:pos="9350"/>
-            </w:tabs>
-            <w:rPr>
-              <w:rFonts w:asciiTheme="minorHAnsi" w:eastAsiaTheme="minorEastAsia" w:hAnsiTheme="minorHAnsi"/>
-              <w:noProof/>
-              <w:sz w:val="22"/>
-              <w:lang w:eastAsia="ru-RU"/>
-            </w:rPr>
-          </w:pPr>
-          <w:hyperlink w:anchor="_Toc91015512" w:history="1">
-            <w:r>
-              <w:rPr>
-                <w:rStyle w:val="a7"/>
-                <w:noProof/>
-                <w:lang w:val="en-US"/>
-              </w:rPr>
-              <w:t>Entity.java</w:t>
-            </w:r>
-            <w:r>
-              <w:rPr>
-                <w:noProof/>
-                <w:webHidden/>
-              </w:rPr>
-              <w:tab/>
-            </w:r>
-            <w:r>
-              <w:rPr>
-                <w:noProof/>
-                <w:webHidden/>
-              </w:rPr>
-              <w:fldChar w:fldCharType="begin"/>
-            </w:r>
-            <w:r>
-              <w:rPr>
-                <w:noProof/>
-                <w:webHidden/>
-              </w:rPr>
-              <w:instrText xml:space="preserve"> PAGEREF _Toc91015512 \h </w:instrText>
-            </w:r>
-            <w:r>
-              <w:rPr>
-                <w:noProof/>
-                <w:webHidden/>
-              </w:rPr>
-            </w:r>
-            <w:r>
-              <w:rPr>
-                <w:noProof/>
-                <w:webHidden/>
-              </w:rPr>
-              <w:fldChar w:fldCharType="separate"/>
-            </w:r>
-            <w:r>
-              <w:rPr>
-                <w:noProof/>
-                <w:webHidden/>
-              </w:rPr>
-              <w:t>10</w:t>
-            </w:r>
-            <w:r>
-              <w:rPr>
-                <w:noProof/>
-                <w:webHidden/>
-              </w:rPr>
-              <w:fldChar w:fldCharType="end"/>
-            </w:r>
-          </w:hyperlink>
-        </w:p>
-        <w:p>
-          <w:pPr>
-            <w:pStyle w:val="31"/>
-            <w:tabs>
-              <w:tab w:val="right" w:leader="dot" w:pos="9350"/>
-            </w:tabs>
-            <w:rPr>
-              <w:rFonts w:asciiTheme="minorHAnsi" w:eastAsiaTheme="minorEastAsia" w:hAnsiTheme="minorHAnsi"/>
-              <w:noProof/>
-              <w:sz w:val="22"/>
-              <w:lang w:eastAsia="ru-RU"/>
-            </w:rPr>
-          </w:pPr>
-          <w:hyperlink w:anchor="_Toc91015513" w:history="1">
-            <w:r>
-              <w:rPr>
-                <w:rStyle w:val="a7"/>
-                <w:noProof/>
-                <w:lang w:val="en-US"/>
-              </w:rPr>
-              <w:t>EntityWithInventory.java</w:t>
-            </w:r>
-            <w:r>
-              <w:rPr>
-                <w:noProof/>
-                <w:webHidden/>
-              </w:rPr>
-              <w:tab/>
-            </w:r>
-            <w:r>
-              <w:rPr>
-                <w:noProof/>
-                <w:webHidden/>
-              </w:rPr>
-              <w:fldChar w:fldCharType="begin"/>
-            </w:r>
-            <w:r>
-              <w:rPr>
-                <w:noProof/>
-                <w:webHidden/>
-              </w:rPr>
-              <w:instrText xml:space="preserve"> PAGEREF _Toc91015513 \h </w:instrText>
-            </w:r>
-            <w:r>
-              <w:rPr>
-                <w:noProof/>
-                <w:webHidden/>
-              </w:rPr>
-            </w:r>
-            <w:r>
-              <w:rPr>
-                <w:noProof/>
-                <w:webHidden/>
-              </w:rPr>
-              <w:fldChar w:fldCharType="separate"/>
-            </w:r>
-            <w:r>
-              <w:rPr>
-                <w:noProof/>
-                <w:webHidden/>
-              </w:rPr>
-              <w:t>11</w:t>
-            </w:r>
-            <w:r>
-              <w:rPr>
-                <w:noProof/>
-                <w:webHidden/>
-              </w:rPr>
-              <w:fldChar w:fldCharType="end"/>
-            </w:r>
-          </w:hyperlink>
-        </w:p>
-        <w:p>
-          <w:pPr>
-            <w:pStyle w:val="31"/>
-            <w:tabs>
-              <w:tab w:val="right" w:leader="dot" w:pos="9350"/>
-            </w:tabs>
-            <w:rPr>
-              <w:rFonts w:asciiTheme="minorHAnsi" w:eastAsiaTheme="minorEastAsia" w:hAnsiTheme="minorHAnsi"/>
-              <w:noProof/>
-              <w:sz w:val="22"/>
-              <w:lang w:eastAsia="ru-RU"/>
-            </w:rPr>
-          </w:pPr>
-          <w:hyperlink w:anchor="_Toc91015514" w:history="1">
-            <w:r>
-              <w:rPr>
-                <w:rStyle w:val="a7"/>
-                <w:noProof/>
-                <w:lang w:val="en-US"/>
-              </w:rPr>
-              <w:t>Human.java</w:t>
-            </w:r>
-            <w:r>
-              <w:rPr>
-                <w:noProof/>
-                <w:webHidden/>
-              </w:rPr>
-              <w:tab/>
-            </w:r>
-            <w:r>
-              <w:rPr>
-                <w:noProof/>
-                <w:webHidden/>
-              </w:rPr>
-              <w:fldChar w:fldCharType="begin"/>
-            </w:r>
-            <w:r>
-              <w:rPr>
-                <w:noProof/>
-                <w:webHidden/>
-              </w:rPr>
-              <w:instrText xml:space="preserve"> PAGEREF _Toc91015514 \h </w:instrText>
-            </w:r>
-            <w:r>
-              <w:rPr>
-                <w:noProof/>
-                <w:webHidden/>
-              </w:rPr>
-            </w:r>
-            <w:r>
-              <w:rPr>
-                <w:noProof/>
-                <w:webHidden/>
-              </w:rPr>
-              <w:fldChar w:fldCharType="separate"/>
-            </w:r>
-            <w:r>
-              <w:rPr>
-                <w:noProof/>
-                <w:webHidden/>
-              </w:rPr>
-              <w:t>13</w:t>
-            </w:r>
-            <w:r>
-              <w:rPr>
-                <w:noProof/>
-                <w:webHidden/>
-              </w:rPr>
-              <w:fldChar w:fldCharType="end"/>
-            </w:r>
-          </w:hyperlink>
-        </w:p>
-        <w:p>
-          <w:pPr>
-            <w:pStyle w:val="31"/>
-            <w:tabs>
-              <w:tab w:val="right" w:leader="dot" w:pos="9350"/>
-            </w:tabs>
-            <w:rPr>
-              <w:rFonts w:asciiTheme="minorHAnsi" w:eastAsiaTheme="minorEastAsia" w:hAnsiTheme="minorHAnsi"/>
-              <w:noProof/>
-              <w:sz w:val="22"/>
-              <w:lang w:eastAsia="ru-RU"/>
-            </w:rPr>
-          </w:pPr>
-          <w:hyperlink w:anchor="_Toc91015515" w:history="1">
-            <w:r>
-              <w:rPr>
-                <w:rStyle w:val="a7"/>
-                <w:noProof/>
-                <w:lang w:val="en-US"/>
-              </w:rPr>
-              <w:t>Plane.java</w:t>
-            </w:r>
-            <w:r>
-              <w:rPr>
-                <w:noProof/>
-                <w:webHidden/>
-              </w:rPr>
-              <w:tab/>
-            </w:r>
-            <w:r>
-              <w:rPr>
-                <w:noProof/>
-                <w:webHidden/>
-              </w:rPr>
-              <w:fldChar w:fldCharType="begin"/>
-            </w:r>
-            <w:r>
-              <w:rPr>
-                <w:noProof/>
-                <w:webHidden/>
-              </w:rPr>
-              <w:instrText xml:space="preserve"> PAGEREF _Toc91015515 \h </w:instrText>
-            </w:r>
-            <w:r>
-              <w:rPr>
-                <w:noProof/>
-                <w:webHidden/>
-              </w:rPr>
-            </w:r>
-            <w:r>
-              <w:rPr>
-                <w:noProof/>
-                <w:webHidden/>
-              </w:rPr>
-              <w:fldChar w:fldCharType="separate"/>
-            </w:r>
-            <w:r>
-              <w:rPr>
-                <w:noProof/>
-                <w:webHidden/>
-              </w:rPr>
-              <w:t>15</w:t>
-            </w:r>
-            <w:r>
-              <w:rPr>
-                <w:noProof/>
-                <w:webHidden/>
-              </w:rPr>
-              <w:fldChar w:fldCharType="end"/>
-            </w:r>
-          </w:hyperlink>
-        </w:p>
-        <w:p>
-          <w:pPr>
-            <w:pStyle w:val="31"/>
-            <w:tabs>
-              <w:tab w:val="right" w:leader="dot" w:pos="9350"/>
-            </w:tabs>
-            <w:rPr>
-              <w:rFonts w:asciiTheme="minorHAnsi" w:eastAsiaTheme="minorEastAsia" w:hAnsiTheme="minorHAnsi"/>
-              <w:noProof/>
-              <w:sz w:val="22"/>
-              <w:lang w:eastAsia="ru-RU"/>
-            </w:rPr>
-          </w:pPr>
-          <w:hyperlink w:anchor="_Toc91015516" w:history="1">
-            <w:r>
-              <w:rPr>
-                <w:rStyle w:val="a7"/>
-                <w:noProof/>
-                <w:lang w:val="en-US"/>
-              </w:rPr>
-              <w:t>Dog.java</w:t>
-            </w:r>
-            <w:r>
-              <w:rPr>
-                <w:noProof/>
-                <w:webHidden/>
-              </w:rPr>
-              <w:tab/>
-            </w:r>
-            <w:r>
-              <w:rPr>
-                <w:noProof/>
-                <w:webHidden/>
-              </w:rPr>
-              <w:fldChar w:fldCharType="begin"/>
-            </w:r>
-            <w:r>
-              <w:rPr>
-                <w:noProof/>
-                <w:webHidden/>
-              </w:rPr>
-              <w:instrText xml:space="preserve"> PAGEREF _Toc91015516 \h </w:instrText>
-            </w:r>
-            <w:r>
-              <w:rPr>
-                <w:noProof/>
-                <w:webHidden/>
-              </w:rPr>
-            </w:r>
-            <w:r>
-              <w:rPr>
-                <w:noProof/>
-                <w:webHidden/>
-              </w:rPr>
-              <w:fldChar w:fldCharType="separate"/>
-            </w:r>
-            <w:r>
-              <w:rPr>
-                <w:noProof/>
-                <w:webHidden/>
-              </w:rPr>
-              <w:t>17</w:t>
-            </w:r>
-            <w:r>
-              <w:rPr>
-                <w:noProof/>
-                <w:webHidden/>
-              </w:rPr>
-              <w:fldChar w:fldCharType="end"/>
-            </w:r>
-          </w:hyperlink>
-        </w:p>
-        <w:p>
-          <w:pPr>
-            <w:pStyle w:val="31"/>
-            <w:tabs>
-              <w:tab w:val="right" w:leader="dot" w:pos="9350"/>
-            </w:tabs>
-            <w:rPr>
-              <w:rFonts w:asciiTheme="minorHAnsi" w:eastAsiaTheme="minorEastAsia" w:hAnsiTheme="minorHAnsi"/>
-              <w:noProof/>
-              <w:sz w:val="22"/>
-              <w:lang w:eastAsia="ru-RU"/>
-            </w:rPr>
-          </w:pPr>
-          <w:hyperlink w:anchor="_Toc91015517" w:history="1">
-            <w:r>
-              <w:rPr>
-                <w:rStyle w:val="a7"/>
-                <w:noProof/>
-                <w:lang w:val="en-US"/>
-              </w:rPr>
-              <w:t>Fuel.java</w:t>
-            </w:r>
-            <w:r>
-              <w:rPr>
-                <w:noProof/>
-                <w:webHidden/>
-              </w:rPr>
-              <w:tab/>
-            </w:r>
-            <w:r>
-              <w:rPr>
-                <w:noProof/>
-                <w:webHidden/>
-              </w:rPr>
-              <w:fldChar w:fldCharType="begin"/>
-            </w:r>
-            <w:r>
-              <w:rPr>
-                <w:noProof/>
-                <w:webHidden/>
-              </w:rPr>
-              <w:instrText xml:space="preserve"> PAGEREF _Toc91015517 \h </w:instrText>
-            </w:r>
-            <w:r>
-              <w:rPr>
-                <w:noProof/>
-                <w:webHidden/>
-              </w:rPr>
-            </w:r>
-            <w:r>
-              <w:rPr>
-                <w:noProof/>
-                <w:webHidden/>
-              </w:rPr>
-              <w:fldChar w:fldCharType="separate"/>
-            </w:r>
-            <w:r>
-              <w:rPr>
-                <w:noProof/>
-                <w:webHidden/>
-              </w:rPr>
-              <w:t>18</w:t>
-            </w:r>
-            <w:r>
-              <w:rPr>
-                <w:noProof/>
-                <w:webHidden/>
-              </w:rPr>
-              <w:fldChar w:fldCharType="end"/>
-            </w:r>
-          </w:hyperlink>
-        </w:p>
-        <w:p>
-          <w:pPr>
-            <w:pStyle w:val="31"/>
-            <w:tabs>
-              <w:tab w:val="right" w:leader="dot" w:pos="9350"/>
-            </w:tabs>
-            <w:rPr>
-              <w:rFonts w:asciiTheme="minorHAnsi" w:eastAsiaTheme="minorEastAsia" w:hAnsiTheme="minorHAnsi"/>
-              <w:noProof/>
-              <w:sz w:val="22"/>
-              <w:lang w:eastAsia="ru-RU"/>
-            </w:rPr>
-          </w:pPr>
-          <w:hyperlink w:anchor="_Toc91015518" w:history="1">
-            <w:r>
-              <w:rPr>
-                <w:rStyle w:val="a7"/>
-                <w:noProof/>
-                <w:lang w:val="en-US"/>
-              </w:rPr>
-              <w:t>News.java</w:t>
-            </w:r>
-            <w:r>
-              <w:rPr>
-                <w:noProof/>
-                <w:webHidden/>
-              </w:rPr>
-              <w:tab/>
-            </w:r>
-            <w:r>
-              <w:rPr>
-                <w:noProof/>
-                <w:webHidden/>
-              </w:rPr>
-              <w:fldChar w:fldCharType="begin"/>
-            </w:r>
-            <w:r>
-              <w:rPr>
-                <w:noProof/>
-                <w:webHidden/>
-              </w:rPr>
-              <w:instrText xml:space="preserve"> PAGEREF _Toc91015518 \h </w:instrText>
-            </w:r>
-            <w:r>
-              <w:rPr>
-                <w:noProof/>
-                <w:webHidden/>
-              </w:rPr>
-            </w:r>
-            <w:r>
-              <w:rPr>
-                <w:noProof/>
-                <w:webHidden/>
-              </w:rPr>
-              <w:fldChar w:fldCharType="separate"/>
-            </w:r>
-            <w:r>
-              <w:rPr>
-                <w:noProof/>
-                <w:webHidden/>
-              </w:rPr>
-              <w:t>18</w:t>
-            </w:r>
-            <w:r>
-              <w:rPr>
-                <w:noProof/>
-                <w:webHidden/>
-              </w:rPr>
-              <w:fldChar w:fldCharType="end"/>
-            </w:r>
-          </w:hyperlink>
-        </w:p>
-        <w:p>
-          <w:pPr>
-            <w:pStyle w:val="31"/>
-            <w:tabs>
-              <w:tab w:val="right" w:leader="dot" w:pos="9350"/>
-            </w:tabs>
-            <w:rPr>
-              <w:rFonts w:asciiTheme="minorHAnsi" w:eastAsiaTheme="minorEastAsia" w:hAnsiTheme="minorHAnsi"/>
-              <w:noProof/>
-              <w:sz w:val="22"/>
-              <w:lang w:eastAsia="ru-RU"/>
-            </w:rPr>
-          </w:pPr>
-          <w:hyperlink w:anchor="_Toc91015519" w:history="1">
-            <w:r>
-              <w:rPr>
-                <w:rStyle w:val="a7"/>
-                <w:noProof/>
-                <w:lang w:val="en-US"/>
-              </w:rPr>
-              <w:t>Paper.java</w:t>
-            </w:r>
-            <w:r>
-              <w:rPr>
-                <w:noProof/>
-                <w:webHidden/>
-              </w:rPr>
-              <w:tab/>
-            </w:r>
-            <w:r>
-              <w:rPr>
-                <w:noProof/>
-                <w:webHidden/>
-              </w:rPr>
-              <w:fldChar w:fldCharType="begin"/>
-            </w:r>
-            <w:r>
-              <w:rPr>
-                <w:noProof/>
-                <w:webHidden/>
-              </w:rPr>
-              <w:instrText xml:space="preserve"> PAGEREF _Toc91015519 \h </w:instrText>
-            </w:r>
-            <w:r>
-              <w:rPr>
-                <w:noProof/>
-                <w:webHidden/>
-              </w:rPr>
-            </w:r>
-            <w:r>
-              <w:rPr>
-                <w:noProof/>
-                <w:webHidden/>
-              </w:rPr>
-              <w:fldChar w:fldCharType="separate"/>
-            </w:r>
-            <w:r>
-              <w:rPr>
-                <w:noProof/>
-                <w:webHidden/>
-              </w:rPr>
-              <w:t>18</w:t>
-            </w:r>
-            <w:r>
-              <w:rPr>
-                <w:noProof/>
-                <w:webHidden/>
-              </w:rPr>
-              <w:fldChar w:fldCharType="end"/>
-            </w:r>
-          </w:hyperlink>
-        </w:p>
-        <w:p>
-          <w:pPr>
-            <w:pStyle w:val="31"/>
-            <w:tabs>
-              <w:tab w:val="right" w:leader="dot" w:pos="9350"/>
-            </w:tabs>
-            <w:rPr>
-              <w:rFonts w:asciiTheme="minorHAnsi" w:eastAsiaTheme="minorEastAsia" w:hAnsiTheme="minorHAnsi"/>
-              <w:noProof/>
-              <w:sz w:val="22"/>
-              <w:lang w:eastAsia="ru-RU"/>
-            </w:rPr>
-          </w:pPr>
-          <w:hyperlink w:anchor="_Toc91015520" w:history="1">
-            <w:r>
-              <w:rPr>
-                <w:rStyle w:val="a7"/>
-                <w:noProof/>
-                <w:lang w:val="en-US"/>
-              </w:rPr>
-              <w:t>Radio.java</w:t>
-            </w:r>
-            <w:r>
-              <w:rPr>
-                <w:noProof/>
-                <w:webHidden/>
-              </w:rPr>
-              <w:tab/>
-            </w:r>
-            <w:r>
-              <w:rPr>
-                <w:noProof/>
-                <w:webHidden/>
-              </w:rPr>
-              <w:fldChar w:fldCharType="begin"/>
-            </w:r>
-            <w:r>
-              <w:rPr>
-                <w:noProof/>
-                <w:webHidden/>
-              </w:rPr>
-              <w:instrText xml:space="preserve"> PAGEREF _Toc91015520 \h </w:instrText>
-            </w:r>
-            <w:r>
-              <w:rPr>
-                <w:noProof/>
-                <w:webHidden/>
-              </w:rPr>
-            </w:r>
-            <w:r>
-              <w:rPr>
-                <w:noProof/>
-                <w:webHidden/>
-              </w:rPr>
-              <w:fldChar w:fldCharType="separate"/>
-            </w:r>
-            <w:r>
-              <w:rPr>
-                <w:noProof/>
-                <w:webHidden/>
-              </w:rPr>
-              <w:t>19</w:t>
-            </w:r>
-            <w:r>
-              <w:rPr>
-                <w:noProof/>
-                <w:webHidden/>
-              </w:rPr>
-              <w:fldChar w:fldCharType="end"/>
-            </w:r>
-          </w:hyperlink>
-        </w:p>
-        <w:p>
-          <w:pPr>
-            <w:pStyle w:val="31"/>
-            <w:tabs>
-              <w:tab w:val="right" w:leader="dot" w:pos="9350"/>
-            </w:tabs>
-            <w:rPr>
-              <w:rFonts w:asciiTheme="minorHAnsi" w:eastAsiaTheme="minorEastAsia" w:hAnsiTheme="minorHAnsi"/>
-              <w:noProof/>
-              <w:sz w:val="22"/>
-              <w:lang w:eastAsia="ru-RU"/>
-            </w:rPr>
-          </w:pPr>
-          <w:hyperlink w:anchor="_Toc91015521" w:history="1">
-            <w:r>
-              <w:rPr>
-                <w:rStyle w:val="a7"/>
-                <w:noProof/>
-                <w:lang w:val="en-US"/>
-              </w:rPr>
-              <w:t>Skies.java</w:t>
-            </w:r>
-            <w:r>
-              <w:rPr>
-                <w:noProof/>
-                <w:webHidden/>
-              </w:rPr>
-              <w:tab/>
-            </w:r>
-            <w:r>
-              <w:rPr>
-                <w:noProof/>
-                <w:webHidden/>
-              </w:rPr>
-              <w:fldChar w:fldCharType="begin"/>
-            </w:r>
-            <w:r>
-              <w:rPr>
-                <w:noProof/>
-                <w:webHidden/>
-              </w:rPr>
-              <w:instrText xml:space="preserve"> PAGEREF _Toc91015521 \h </w:instrText>
-            </w:r>
-            <w:r>
-              <w:rPr>
-                <w:noProof/>
-                <w:webHidden/>
-              </w:rPr>
-            </w:r>
-            <w:r>
-              <w:rPr>
-                <w:noProof/>
-                <w:webHidden/>
-              </w:rPr>
-              <w:fldChar w:fldCharType="separate"/>
-            </w:r>
-            <w:r>
-              <w:rPr>
-                <w:noProof/>
-                <w:webHidden/>
-              </w:rPr>
-              <w:t>19</w:t>
-            </w:r>
-            <w:r>
-              <w:rPr>
-                <w:noProof/>
-                <w:webHidden/>
-              </w:rPr>
-              <w:fldChar w:fldCharType="end"/>
-            </w:r>
-          </w:hyperlink>
-        </w:p>
-        <w:p>
-          <w:pPr>
-            <w:pStyle w:val="11"/>
-            <w:tabs>
-              <w:tab w:val="right" w:leader="dot" w:pos="9350"/>
-            </w:tabs>
-            <w:rPr>
-              <w:rFonts w:asciiTheme="minorHAnsi" w:eastAsiaTheme="minorEastAsia" w:hAnsiTheme="minorHAnsi"/>
-              <w:noProof/>
-              <w:sz w:val="22"/>
-              <w:lang w:eastAsia="ru-RU"/>
-            </w:rPr>
-          </w:pPr>
-          <w:hyperlink w:anchor="_Toc91015522" w:history="1">
-            <w:r>
-              <w:rPr>
-                <w:rStyle w:val="a7"/>
-                <w:noProof/>
-              </w:rPr>
-              <w:t>Результат</w:t>
-            </w:r>
-            <w:r>
-              <w:rPr>
-                <w:rStyle w:val="a7"/>
-                <w:noProof/>
-                <w:lang w:val="en-US"/>
-              </w:rPr>
-              <w:t xml:space="preserve"> </w:t>
-            </w:r>
-            <w:r>
-              <w:rPr>
-                <w:rStyle w:val="a7"/>
-                <w:noProof/>
-              </w:rPr>
-              <w:t>работы программы</w:t>
-            </w:r>
-            <w:r>
-              <w:rPr>
-                <w:noProof/>
-                <w:webHidden/>
-              </w:rPr>
-              <w:tab/>
-            </w:r>
-            <w:r>
-              <w:rPr>
-                <w:noProof/>
-                <w:webHidden/>
-              </w:rPr>
-              <w:fldChar w:fldCharType="begin"/>
-            </w:r>
-            <w:r>
-              <w:rPr>
-                <w:noProof/>
-                <w:webHidden/>
-              </w:rPr>
-              <w:instrText xml:space="preserve"> PAGEREF _Toc91015522 \h </w:instrText>
-            </w:r>
-            <w:r>
-              <w:rPr>
-                <w:noProof/>
-                <w:webHidden/>
-              </w:rPr>
-            </w:r>
-            <w:r>
-              <w:rPr>
-                <w:noProof/>
-                <w:webHidden/>
-              </w:rPr>
-              <w:fldChar w:fldCharType="separate"/>
-            </w:r>
-            <w:r>
-              <w:rPr>
-                <w:noProof/>
-                <w:webHidden/>
-              </w:rPr>
-              <w:t>19</w:t>
-            </w:r>
-            <w:r>
-              <w:rPr>
-                <w:noProof/>
-                <w:webHidden/>
-              </w:rPr>
-              <w:fldChar w:fldCharType="end"/>
-            </w:r>
-          </w:hyperlink>
-        </w:p>
-        <w:p>
-          <w:pPr>
-            <w:pStyle w:val="11"/>
-            <w:tabs>
-              <w:tab w:val="right" w:leader="dot" w:pos="9350"/>
-            </w:tabs>
-            <w:rPr>
-              <w:rFonts w:asciiTheme="minorHAnsi" w:eastAsiaTheme="minorEastAsia" w:hAnsiTheme="minorHAnsi"/>
-              <w:noProof/>
-              <w:sz w:val="22"/>
-              <w:lang w:eastAsia="ru-RU"/>
-            </w:rPr>
-          </w:pPr>
-          <w:hyperlink w:anchor="_Toc91015523" w:history="1">
-            <w:r>
-              <w:rPr>
-                <w:rStyle w:val="a7"/>
-                <w:noProof/>
-              </w:rPr>
-              <w:t>Вывод</w:t>
-            </w:r>
-            <w:r>
-              <w:rPr>
-                <w:noProof/>
-                <w:webHidden/>
-              </w:rPr>
-              <w:tab/>
-            </w:r>
-            <w:r>
-              <w:rPr>
-                <w:noProof/>
-                <w:webHidden/>
-              </w:rPr>
-              <w:fldChar w:fldCharType="begin"/>
-            </w:r>
-            <w:r>
-              <w:rPr>
-                <w:noProof/>
-                <w:webHidden/>
-              </w:rPr>
-              <w:instrText xml:space="preserve"> PAGEREF _Toc91015523 \h </w:instrText>
-            </w:r>
-            <w:r>
-              <w:rPr>
-                <w:noProof/>
-                <w:webHidden/>
-              </w:rPr>
-            </w:r>
-            <w:r>
-              <w:rPr>
-                <w:noProof/>
-                <w:webHidden/>
-              </w:rPr>
-              <w:fldChar w:fldCharType="separate"/>
-            </w:r>
-            <w:r>
-              <w:rPr>
-                <w:noProof/>
-                <w:webHidden/>
-              </w:rPr>
-              <w:t>21</w:t>
-            </w:r>
-            <w:r>
-              <w:rPr>
-                <w:noProof/>
-                <w:webHidden/>
-              </w:rPr>
-              <w:fldChar w:fldCharType="end"/>
-            </w:r>
-          </w:hyperlink>
-        </w:p>
-        <w:p>
-          <w:pPr>
             <w:rPr>
               <w:lang w:val="en-US"/>
             </w:rPr>
@@ -3239,10 +1425,11 @@
       <w:pPr>
         <w:pStyle w:val="1"/>
       </w:pPr>
-      <w:r>
-        <w:lastRenderedPageBreak/>
+      <w:bookmarkStart w:id="0" w:name="_Toc98946592"/>
+      <w:r>
         <w:t>Требование к программе</w:t>
       </w:r>
+      <w:bookmarkEnd w:id="0"/>
     </w:p>
     <w:p>
       <w:pPr>
@@ -3313,7 +1500,6 @@
         <w:t xml:space="preserve">Для хранения необходимо использовать коллекцию типа </w:t>
       </w:r>
       <w:proofErr w:type="spellStart"/>
-      <w:proofErr w:type="gramStart"/>
       <w:r>
         <w:rPr>
           <w:rFonts w:ascii="Courier New" w:eastAsia="Times New Roman" w:hAnsi="Courier New" w:cs="Courier New"/>
@@ -3321,17 +1507,7 @@
           <w:szCs w:val="20"/>
           <w:lang w:eastAsia="ru-RU"/>
         </w:rPr>
-        <w:t>java.util</w:t>
-      </w:r>
-      <w:proofErr w:type="gramEnd"/>
-      <w:r>
-        <w:rPr>
-          <w:rFonts w:ascii="Courier New" w:eastAsia="Times New Roman" w:hAnsi="Courier New" w:cs="Courier New"/>
-          <w:sz w:val="20"/>
-          <w:szCs w:val="20"/>
-          <w:lang w:eastAsia="ru-RU"/>
-        </w:rPr>
-        <w:t>.Hashtable</w:t>
+        <w:t>java.util.Hashtable</w:t>
       </w:r>
       <w:proofErr w:type="spellEnd"/>
     </w:p>
@@ -3456,7 +1632,6 @@
         <w:t xml:space="preserve">Чтение данных из файла необходимо реализовать с помощью класса </w:t>
       </w:r>
       <w:proofErr w:type="spellStart"/>
-      <w:proofErr w:type="gramStart"/>
       <w:r>
         <w:rPr>
           <w:rFonts w:ascii="Courier New" w:eastAsia="Times New Roman" w:hAnsi="Courier New" w:cs="Courier New"/>
@@ -3464,17 +1639,7 @@
           <w:szCs w:val="20"/>
           <w:lang w:eastAsia="ru-RU"/>
         </w:rPr>
-        <w:t>java.util</w:t>
-      </w:r>
-      <w:proofErr w:type="gramEnd"/>
-      <w:r>
-        <w:rPr>
-          <w:rFonts w:ascii="Courier New" w:eastAsia="Times New Roman" w:hAnsi="Courier New" w:cs="Courier New"/>
-          <w:sz w:val="20"/>
-          <w:szCs w:val="20"/>
-          <w:lang w:eastAsia="ru-RU"/>
-        </w:rPr>
-        <w:t>.Scanner</w:t>
+        <w:t>java.util.Scanner</w:t>
       </w:r>
       <w:proofErr w:type="spellEnd"/>
     </w:p>
@@ -3501,7 +1666,6 @@
         <w:t xml:space="preserve">Запись данных в файл необходимо реализовать с помощью класса </w:t>
       </w:r>
       <w:proofErr w:type="spellStart"/>
-      <w:proofErr w:type="gramStart"/>
       <w:r>
         <w:rPr>
           <w:rFonts w:ascii="Courier New" w:eastAsia="Times New Roman" w:hAnsi="Courier New" w:cs="Courier New"/>
@@ -3512,7 +1676,6 @@
         <w:t>java.io.BufferedWriter</w:t>
       </w:r>
       <w:proofErr w:type="spellEnd"/>
-      <w:proofErr w:type="gramEnd"/>
     </w:p>
     <w:p>
       <w:pPr>
@@ -3593,34 +1756,18 @@
           <w:szCs w:val="24"/>
           <w:lang w:eastAsia="ru-RU"/>
         </w:rPr>
-        <w:t xml:space="preserve"> прав доступа к файлу и </w:t>
-      </w:r>
-      <w:proofErr w:type="gramStart"/>
-      <w:r>
-        <w:rPr>
-          <w:rFonts w:eastAsia="Times New Roman" w:cs="Times New Roman"/>
-          <w:szCs w:val="24"/>
-          <w:lang w:eastAsia="ru-RU"/>
-        </w:rPr>
-        <w:t>т.п.</w:t>
-      </w:r>
-      <w:proofErr w:type="gramEnd"/>
-      <w:r>
-        <w:rPr>
-          <w:rFonts w:eastAsia="Times New Roman" w:cs="Times New Roman"/>
-          <w:szCs w:val="24"/>
-          <w:lang w:eastAsia="ru-RU"/>
-        </w:rPr>
-        <w:t>).</w:t>
+        <w:t xml:space="preserve"> прав доступа к файлу и т.п.).</w:t>
       </w:r>
     </w:p>
     <w:p>
       <w:pPr>
         <w:pStyle w:val="1"/>
       </w:pPr>
+      <w:bookmarkStart w:id="1" w:name="_Toc98946593"/>
       <w:r>
         <w:t>Команды</w:t>
       </w:r>
+      <w:bookmarkEnd w:id="1"/>
     </w:p>
     <w:p>
       <w:pPr>
@@ -3637,7 +1784,6 @@
         </w:rPr>
       </w:pPr>
       <w:proofErr w:type="spellStart"/>
-      <w:proofErr w:type="gramStart"/>
       <w:r>
         <w:rPr>
           <w:rFonts w:ascii="Courier New" w:eastAsia="Times New Roman" w:hAnsi="Courier New" w:cs="Courier New"/>
@@ -3654,16 +1800,7 @@
           <w:szCs w:val="24"/>
           <w:lang w:eastAsia="ru-RU"/>
         </w:rPr>
-        <w:t xml:space="preserve"> :</w:t>
-      </w:r>
-      <w:proofErr w:type="gramEnd"/>
-      <w:r>
-        <w:rPr>
-          <w:rFonts w:eastAsia="Times New Roman" w:cs="Times New Roman"/>
-          <w:szCs w:val="24"/>
-          <w:lang w:eastAsia="ru-RU"/>
-        </w:rPr>
-        <w:t xml:space="preserve"> вывести справку по доступным командам</w:t>
+        <w:t xml:space="preserve"> : вывести справку по доступным командам</w:t>
       </w:r>
     </w:p>
     <w:p>
@@ -3681,7 +1818,6 @@
         </w:rPr>
       </w:pPr>
       <w:proofErr w:type="spellStart"/>
-      <w:proofErr w:type="gramStart"/>
       <w:r>
         <w:rPr>
           <w:rFonts w:ascii="Courier New" w:eastAsia="Times New Roman" w:hAnsi="Courier New" w:cs="Courier New"/>
@@ -3698,16 +1834,7 @@
           <w:szCs w:val="24"/>
           <w:lang w:eastAsia="ru-RU"/>
         </w:rPr>
-        <w:t xml:space="preserve"> :</w:t>
-      </w:r>
-      <w:proofErr w:type="gramEnd"/>
-      <w:r>
-        <w:rPr>
-          <w:rFonts w:eastAsia="Times New Roman" w:cs="Times New Roman"/>
-          <w:szCs w:val="24"/>
-          <w:lang w:eastAsia="ru-RU"/>
-        </w:rPr>
-        <w:t xml:space="preserve"> вывести в стандартный поток вывода информацию о коллекции (тип, дата инициализации, количество элементов и т.д.)</w:t>
+        <w:t xml:space="preserve"> : вывести в стандартный поток вывода информацию о коллекции (тип, дата инициализации, количество элементов и т.д.)</w:t>
       </w:r>
     </w:p>
     <w:p>
@@ -3725,7 +1852,6 @@
         </w:rPr>
       </w:pPr>
       <w:proofErr w:type="spellStart"/>
-      <w:proofErr w:type="gramStart"/>
       <w:r>
         <w:rPr>
           <w:rFonts w:ascii="Courier New" w:eastAsia="Times New Roman" w:hAnsi="Courier New" w:cs="Courier New"/>
@@ -3742,16 +1868,7 @@
           <w:szCs w:val="24"/>
           <w:lang w:eastAsia="ru-RU"/>
         </w:rPr>
-        <w:t xml:space="preserve"> :</w:t>
-      </w:r>
-      <w:proofErr w:type="gramEnd"/>
-      <w:r>
-        <w:rPr>
-          <w:rFonts w:eastAsia="Times New Roman" w:cs="Times New Roman"/>
-          <w:szCs w:val="24"/>
-          <w:lang w:eastAsia="ru-RU"/>
-        </w:rPr>
-        <w:t xml:space="preserve"> вывести в стандартный поток вывода все элементы коллекции в строковом представлении</w:t>
+        <w:t xml:space="preserve"> : вывести в стандартный поток вывода все элементы коллекции в строковом представлении</w:t>
       </w:r>
     </w:p>
     <w:p>
@@ -3819,7 +1936,6 @@
         <w:t>element</w:t>
       </w:r>
       <w:proofErr w:type="spellEnd"/>
-      <w:proofErr w:type="gramStart"/>
       <w:r>
         <w:rPr>
           <w:rFonts w:ascii="Courier New" w:eastAsia="Times New Roman" w:hAnsi="Courier New" w:cs="Courier New"/>
@@ -3835,16 +1951,7 @@
           <w:szCs w:val="24"/>
           <w:lang w:eastAsia="ru-RU"/>
         </w:rPr>
-        <w:t xml:space="preserve"> :</w:t>
-      </w:r>
-      <w:proofErr w:type="gramEnd"/>
-      <w:r>
-        <w:rPr>
-          <w:rFonts w:eastAsia="Times New Roman" w:cs="Times New Roman"/>
-          <w:szCs w:val="24"/>
-          <w:lang w:eastAsia="ru-RU"/>
-        </w:rPr>
-        <w:t xml:space="preserve"> добавить новый элемент с заданным ключом</w:t>
+        <w:t xml:space="preserve"> : добавить новый элемент с заданным ключом</w:t>
       </w:r>
     </w:p>
     <w:p>
@@ -3912,7 +2019,6 @@
         <w:t>element</w:t>
       </w:r>
       <w:proofErr w:type="spellEnd"/>
-      <w:proofErr w:type="gramStart"/>
       <w:r>
         <w:rPr>
           <w:rFonts w:ascii="Courier New" w:eastAsia="Times New Roman" w:hAnsi="Courier New" w:cs="Courier New"/>
@@ -3928,16 +2034,7 @@
           <w:szCs w:val="24"/>
           <w:lang w:eastAsia="ru-RU"/>
         </w:rPr>
-        <w:t xml:space="preserve"> :</w:t>
-      </w:r>
-      <w:proofErr w:type="gramEnd"/>
-      <w:r>
-        <w:rPr>
-          <w:rFonts w:eastAsia="Times New Roman" w:cs="Times New Roman"/>
-          <w:szCs w:val="24"/>
-          <w:lang w:eastAsia="ru-RU"/>
-        </w:rPr>
-        <w:t xml:space="preserve"> обновить значение элемента коллекции, </w:t>
+        <w:t xml:space="preserve"> : обновить значение элемента коллекции, </w:t>
       </w:r>
       <w:proofErr w:type="spellStart"/>
       <w:r>
@@ -3993,7 +2090,6 @@
         <w:t xml:space="preserve"> </w:t>
       </w:r>
       <w:proofErr w:type="spellStart"/>
-      <w:proofErr w:type="gramStart"/>
       <w:r>
         <w:rPr>
           <w:rFonts w:ascii="Courier New" w:eastAsia="Times New Roman" w:hAnsi="Courier New" w:cs="Courier New"/>
@@ -4010,16 +2106,7 @@
           <w:szCs w:val="24"/>
           <w:lang w:eastAsia="ru-RU"/>
         </w:rPr>
-        <w:t xml:space="preserve"> :</w:t>
-      </w:r>
-      <w:proofErr w:type="gramEnd"/>
-      <w:r>
-        <w:rPr>
-          <w:rFonts w:eastAsia="Times New Roman" w:cs="Times New Roman"/>
-          <w:szCs w:val="24"/>
-          <w:lang w:eastAsia="ru-RU"/>
-        </w:rPr>
-        <w:t xml:space="preserve"> удалить элемент из коллекции по его ключу</w:t>
+        <w:t xml:space="preserve"> : удалить элемент из коллекции по его ключу</w:t>
       </w:r>
     </w:p>
     <w:p>
@@ -4037,7 +2124,6 @@
         </w:rPr>
       </w:pPr>
       <w:proofErr w:type="spellStart"/>
-      <w:proofErr w:type="gramStart"/>
       <w:r>
         <w:rPr>
           <w:rFonts w:ascii="Courier New" w:eastAsia="Times New Roman" w:hAnsi="Courier New" w:cs="Courier New"/>
@@ -4054,16 +2140,7 @@
           <w:szCs w:val="24"/>
           <w:lang w:eastAsia="ru-RU"/>
         </w:rPr>
-        <w:t xml:space="preserve"> :</w:t>
-      </w:r>
-      <w:proofErr w:type="gramEnd"/>
-      <w:r>
-        <w:rPr>
-          <w:rFonts w:eastAsia="Times New Roman" w:cs="Times New Roman"/>
-          <w:szCs w:val="24"/>
-          <w:lang w:eastAsia="ru-RU"/>
-        </w:rPr>
-        <w:t xml:space="preserve"> очистить коллекцию</w:t>
+        <w:t xml:space="preserve"> : очистить коллекцию</w:t>
       </w:r>
     </w:p>
     <w:p>
@@ -4081,7 +2158,6 @@
         </w:rPr>
       </w:pPr>
       <w:proofErr w:type="spellStart"/>
-      <w:proofErr w:type="gramStart"/>
       <w:r>
         <w:rPr>
           <w:rFonts w:ascii="Courier New" w:eastAsia="Times New Roman" w:hAnsi="Courier New" w:cs="Courier New"/>
@@ -4098,16 +2174,7 @@
           <w:szCs w:val="24"/>
           <w:lang w:eastAsia="ru-RU"/>
         </w:rPr>
-        <w:t xml:space="preserve"> :</w:t>
-      </w:r>
-      <w:proofErr w:type="gramEnd"/>
-      <w:r>
-        <w:rPr>
-          <w:rFonts w:eastAsia="Times New Roman" w:cs="Times New Roman"/>
-          <w:szCs w:val="24"/>
-          <w:lang w:eastAsia="ru-RU"/>
-        </w:rPr>
-        <w:t xml:space="preserve"> сохранить коллекцию в файл</w:t>
+        <w:t xml:space="preserve"> : сохранить коллекцию в файл</w:t>
       </w:r>
     </w:p>
     <w:p>
@@ -4152,17 +2219,7 @@
           <w:szCs w:val="20"/>
           <w:lang w:eastAsia="ru-RU"/>
         </w:rPr>
-        <w:t>file_</w:t>
-      </w:r>
-      <w:proofErr w:type="gramStart"/>
-      <w:r>
-        <w:rPr>
-          <w:rFonts w:ascii="Courier New" w:eastAsia="Times New Roman" w:hAnsi="Courier New" w:cs="Courier New"/>
-          <w:sz w:val="20"/>
-          <w:szCs w:val="20"/>
-          <w:lang w:eastAsia="ru-RU"/>
-        </w:rPr>
-        <w:t>name</w:t>
+        <w:t>file_name</w:t>
       </w:r>
       <w:proofErr w:type="spellEnd"/>
       <w:r>
@@ -4171,16 +2228,7 @@
           <w:szCs w:val="24"/>
           <w:lang w:eastAsia="ru-RU"/>
         </w:rPr>
-        <w:t xml:space="preserve"> :</w:t>
-      </w:r>
-      <w:proofErr w:type="gramEnd"/>
-      <w:r>
-        <w:rPr>
-          <w:rFonts w:eastAsia="Times New Roman" w:cs="Times New Roman"/>
-          <w:szCs w:val="24"/>
-          <w:lang w:eastAsia="ru-RU"/>
-        </w:rPr>
-        <w:t xml:space="preserve"> считать и исполнить скрипт из указанного файла. В скрипте содержатся команды в таком же виде, в котором их вводит пользователь в интерактивном режиме.</w:t>
+        <w:t xml:space="preserve"> : считать и исполнить скрипт из указанного файла. В скрипте содержатся команды в таком же виде, в котором их вводит пользователь в интерактивном режиме.</w:t>
       </w:r>
     </w:p>
     <w:p>
@@ -4198,7 +2246,6 @@
         </w:rPr>
       </w:pPr>
       <w:proofErr w:type="spellStart"/>
-      <w:proofErr w:type="gramStart"/>
       <w:r>
         <w:rPr>
           <w:rFonts w:ascii="Courier New" w:eastAsia="Times New Roman" w:hAnsi="Courier New" w:cs="Courier New"/>
@@ -4206,6 +2253,7 @@
           <w:szCs w:val="20"/>
           <w:lang w:eastAsia="ru-RU"/>
         </w:rPr>
+        <w:lastRenderedPageBreak/>
         <w:t>exit</w:t>
       </w:r>
       <w:proofErr w:type="spellEnd"/>
@@ -4215,16 +2263,7 @@
           <w:szCs w:val="24"/>
           <w:lang w:eastAsia="ru-RU"/>
         </w:rPr>
-        <w:t xml:space="preserve"> :</w:t>
-      </w:r>
-      <w:proofErr w:type="gramEnd"/>
-      <w:r>
-        <w:rPr>
-          <w:rFonts w:eastAsia="Times New Roman" w:cs="Times New Roman"/>
-          <w:szCs w:val="24"/>
-          <w:lang w:eastAsia="ru-RU"/>
-        </w:rPr>
-        <w:t xml:space="preserve"> завершить программу (без сохранения в файл)</w:t>
+        <w:t xml:space="preserve"> : завершить программу (без сохранения в файл)</w:t>
       </w:r>
     </w:p>
     <w:p>
@@ -4242,7 +2281,6 @@
         </w:rPr>
       </w:pPr>
       <w:proofErr w:type="spellStart"/>
-      <w:proofErr w:type="gramStart"/>
       <w:r>
         <w:rPr>
           <w:rFonts w:ascii="Courier New" w:eastAsia="Times New Roman" w:hAnsi="Courier New" w:cs="Courier New"/>
@@ -4259,16 +2297,7 @@
           <w:szCs w:val="24"/>
           <w:lang w:eastAsia="ru-RU"/>
         </w:rPr>
-        <w:t xml:space="preserve"> :</w:t>
-      </w:r>
-      <w:proofErr w:type="gramEnd"/>
-      <w:r>
-        <w:rPr>
-          <w:rFonts w:eastAsia="Times New Roman" w:cs="Times New Roman"/>
-          <w:szCs w:val="24"/>
-          <w:lang w:eastAsia="ru-RU"/>
-        </w:rPr>
-        <w:t xml:space="preserve"> вывести последние 12 команд (без их аргументов)</w:t>
+        <w:t xml:space="preserve"> : вывести последние 12 команд (без их аргументов)</w:t>
       </w:r>
     </w:p>
     <w:p>
@@ -4336,7 +2365,6 @@
         <w:t>element</w:t>
       </w:r>
       <w:proofErr w:type="spellEnd"/>
-      <w:proofErr w:type="gramStart"/>
       <w:r>
         <w:rPr>
           <w:rFonts w:ascii="Courier New" w:eastAsia="Times New Roman" w:hAnsi="Courier New" w:cs="Courier New"/>
@@ -4352,16 +2380,7 @@
           <w:szCs w:val="24"/>
           <w:lang w:eastAsia="ru-RU"/>
         </w:rPr>
-        <w:t xml:space="preserve"> :</w:t>
-      </w:r>
-      <w:proofErr w:type="gramEnd"/>
-      <w:r>
-        <w:rPr>
-          <w:rFonts w:eastAsia="Times New Roman" w:cs="Times New Roman"/>
-          <w:szCs w:val="24"/>
-          <w:lang w:eastAsia="ru-RU"/>
-        </w:rPr>
-        <w:t xml:space="preserve"> заменить значение по ключу, если новое значение меньше старого</w:t>
+        <w:t xml:space="preserve"> : заменить значение по ключу, если новое значение меньше старого</w:t>
       </w:r>
     </w:p>
     <w:p>
@@ -4399,7 +2418,6 @@
         <w:t xml:space="preserve"> </w:t>
       </w:r>
       <w:proofErr w:type="spellStart"/>
-      <w:proofErr w:type="gramStart"/>
       <w:r>
         <w:rPr>
           <w:rFonts w:ascii="Courier New" w:eastAsia="Times New Roman" w:hAnsi="Courier New" w:cs="Courier New"/>
@@ -4416,16 +2434,7 @@
           <w:szCs w:val="24"/>
           <w:lang w:eastAsia="ru-RU"/>
         </w:rPr>
-        <w:t xml:space="preserve"> :</w:t>
-      </w:r>
-      <w:proofErr w:type="gramEnd"/>
-      <w:r>
-        <w:rPr>
-          <w:rFonts w:eastAsia="Times New Roman" w:cs="Times New Roman"/>
-          <w:szCs w:val="24"/>
-          <w:lang w:eastAsia="ru-RU"/>
-        </w:rPr>
-        <w:t xml:space="preserve"> удалить из коллекции все элементы, ключ которых меньше, чем заданный</w:t>
+        <w:t xml:space="preserve"> : удалить из коллекции все элементы, ключ которых меньше, чем заданный</w:t>
       </w:r>
     </w:p>
     <w:p>
@@ -4450,17 +2459,7 @@
           <w:szCs w:val="20"/>
           <w:lang w:eastAsia="ru-RU"/>
         </w:rPr>
-        <w:t>print_field_ascending_fuel_</w:t>
-      </w:r>
-      <w:proofErr w:type="gramStart"/>
-      <w:r>
-        <w:rPr>
-          <w:rFonts w:ascii="Courier New" w:eastAsia="Times New Roman" w:hAnsi="Courier New" w:cs="Courier New"/>
-          <w:sz w:val="20"/>
-          <w:szCs w:val="20"/>
-          <w:lang w:eastAsia="ru-RU"/>
-        </w:rPr>
-        <w:t>type</w:t>
+        <w:t>print_field_ascending_fuel_type</w:t>
       </w:r>
       <w:proofErr w:type="spellEnd"/>
       <w:r>
@@ -4469,16 +2468,7 @@
           <w:szCs w:val="24"/>
           <w:lang w:eastAsia="ru-RU"/>
         </w:rPr>
-        <w:t xml:space="preserve"> :</w:t>
-      </w:r>
-      <w:proofErr w:type="gramEnd"/>
-      <w:r>
-        <w:rPr>
-          <w:rFonts w:eastAsia="Times New Roman" w:cs="Times New Roman"/>
-          <w:szCs w:val="24"/>
-          <w:lang w:eastAsia="ru-RU"/>
-        </w:rPr>
-        <w:t xml:space="preserve"> вывести значения поля </w:t>
+        <w:t xml:space="preserve"> : вывести значения поля </w:t>
       </w:r>
       <w:proofErr w:type="spellStart"/>
       <w:r>
@@ -4498,6 +2488,18 @@
         </w:rPr>
         <w:t xml:space="preserve"> всех элементов в порядке возрастания</w:t>
       </w:r>
+    </w:p>
+    <w:p>
+      <w:pPr>
+        <w:suppressAutoHyphens w:val="0"/>
+        <w:spacing w:before="100" w:beforeAutospacing="1" w:after="100" w:afterAutospacing="1" w:line="240" w:lineRule="auto"/>
+        <w:ind w:left="720"/>
+        <w:rPr>
+          <w:rFonts w:eastAsia="Times New Roman" w:cs="Times New Roman"/>
+          <w:szCs w:val="24"/>
+          <w:lang w:eastAsia="ru-RU"/>
+        </w:rPr>
+      </w:pPr>
     </w:p>
     <w:p>
       <w:pPr>
@@ -4521,18 +2523,7 @@
           <w:szCs w:val="20"/>
           <w:lang w:eastAsia="ru-RU"/>
         </w:rPr>
-        <w:lastRenderedPageBreak/>
-        <w:t>print_field_descending_engine_</w:t>
-      </w:r>
-      <w:proofErr w:type="gramStart"/>
-      <w:r>
-        <w:rPr>
-          <w:rFonts w:ascii="Courier New" w:eastAsia="Times New Roman" w:hAnsi="Courier New" w:cs="Courier New"/>
-          <w:sz w:val="20"/>
-          <w:szCs w:val="20"/>
-          <w:lang w:eastAsia="ru-RU"/>
-        </w:rPr>
-        <w:t>power</w:t>
+        <w:t>print_field_descending_engine_power</w:t>
       </w:r>
       <w:proofErr w:type="spellEnd"/>
       <w:r>
@@ -4541,16 +2532,7 @@
           <w:szCs w:val="24"/>
           <w:lang w:eastAsia="ru-RU"/>
         </w:rPr>
-        <w:t xml:space="preserve"> :</w:t>
-      </w:r>
-      <w:proofErr w:type="gramEnd"/>
-      <w:r>
-        <w:rPr>
-          <w:rFonts w:eastAsia="Times New Roman" w:cs="Times New Roman"/>
-          <w:szCs w:val="24"/>
-          <w:lang w:eastAsia="ru-RU"/>
-        </w:rPr>
-        <w:t xml:space="preserve"> вывести значения поля </w:t>
+        <w:t xml:space="preserve"> : вывести значения поля </w:t>
       </w:r>
       <w:proofErr w:type="spellStart"/>
       <w:r>
@@ -4593,17 +2575,7 @@
           <w:szCs w:val="20"/>
           <w:lang w:eastAsia="ru-RU"/>
         </w:rPr>
-        <w:t>print_field_descending_number_of_</w:t>
-      </w:r>
-      <w:proofErr w:type="gramStart"/>
-      <w:r>
-        <w:rPr>
-          <w:rFonts w:ascii="Courier New" w:eastAsia="Times New Roman" w:hAnsi="Courier New" w:cs="Courier New"/>
-          <w:sz w:val="20"/>
-          <w:szCs w:val="20"/>
-          <w:lang w:eastAsia="ru-RU"/>
-        </w:rPr>
-        <w:t>wheels</w:t>
+        <w:t>print_field_descending_number_of_wheels</w:t>
       </w:r>
       <w:proofErr w:type="spellEnd"/>
       <w:r>
@@ -4612,16 +2584,7 @@
           <w:szCs w:val="24"/>
           <w:lang w:eastAsia="ru-RU"/>
         </w:rPr>
-        <w:t xml:space="preserve"> :</w:t>
-      </w:r>
-      <w:proofErr w:type="gramEnd"/>
-      <w:r>
-        <w:rPr>
-          <w:rFonts w:eastAsia="Times New Roman" w:cs="Times New Roman"/>
-          <w:szCs w:val="24"/>
-          <w:lang w:eastAsia="ru-RU"/>
-        </w:rPr>
-        <w:t xml:space="preserve"> вывести значения поля </w:t>
+        <w:t xml:space="preserve"> : вывести значения поля </w:t>
       </w:r>
       <w:proofErr w:type="spellStart"/>
       <w:r>
@@ -4646,9 +2609,11 @@
       <w:pPr>
         <w:pStyle w:val="1"/>
       </w:pPr>
+      <w:bookmarkStart w:id="2" w:name="_Toc98946594"/>
       <w:r>
         <w:t>Формат ввода команд</w:t>
       </w:r>
+      <w:bookmarkEnd w:id="2"/>
     </w:p>
     <w:p>
       <w:pPr>
@@ -4816,25 +2781,7 @@
           <w:szCs w:val="24"/>
           <w:lang w:eastAsia="ru-RU"/>
         </w:rPr>
-        <w:t xml:space="preserve">; введена строка вместо числа; введённое число не входит в указанные границы и </w:t>
-      </w:r>
-      <w:proofErr w:type="gramStart"/>
-      <w:r>
-        <w:rPr>
-          <w:rFonts w:eastAsia="Times New Roman" w:cs="Times New Roman"/>
-          <w:szCs w:val="24"/>
-          <w:lang w:eastAsia="ru-RU"/>
-        </w:rPr>
-        <w:t>т.п.</w:t>
-      </w:r>
-      <w:proofErr w:type="gramEnd"/>
-      <w:r>
-        <w:rPr>
-          <w:rFonts w:eastAsia="Times New Roman" w:cs="Times New Roman"/>
-          <w:szCs w:val="24"/>
-          <w:lang w:eastAsia="ru-RU"/>
-        </w:rPr>
-        <w:t>) должно быть показано сообщение об ошибке и предложено повторить ввод поля.</w:t>
+        <w:t>; введена строка вместо числа; введённое число не входит в указанные границы и т.п.) должно быть показано сообщение об ошибке и предложено повторить ввод поля.</w:t>
       </w:r>
     </w:p>
     <w:p>
@@ -4901,9 +2848,120 @@
         <w:t>Поля с комментарием "Значение этого поля должно генерироваться автоматически" не должны вводиться пользователем вручную при добавлении.</w:t>
       </w:r>
     </w:p>
-    <w:p/>
+    <w:p>
+      <w:pPr>
+        <w:pStyle w:val="1"/>
+      </w:pPr>
+      <w:r>
+        <w:lastRenderedPageBreak/>
+        <w:t>Диаграмма классов</w:t>
+      </w:r>
+    </w:p>
+    <w:p>
+      <w:r>
+        <w:rPr>
+          <w:noProof/>
+        </w:rPr>
+        <w:drawing>
+          <wp:inline distT="0" distB="0" distL="0" distR="0" wp14:anchorId="6CDF0D78" wp14:editId="087F7519">
+            <wp:extent cx="5935980" cy="4579620"/>
+            <wp:effectExtent l="0" t="0" r="7620" b="0"/>
+            <wp:docPr id="2" name="Рисунок 2"/>
+            <wp:cNvGraphicFramePr>
+              <a:graphicFrameLocks xmlns:a="http://schemas.openxmlformats.org/drawingml/2006/main" noChangeAspect="1"/>
+            </wp:cNvGraphicFramePr>
+            <a:graphic xmlns:a="http://schemas.openxmlformats.org/drawingml/2006/main">
+              <a:graphicData uri="http://schemas.openxmlformats.org/drawingml/2006/picture">
+                <pic:pic xmlns:pic="http://schemas.openxmlformats.org/drawingml/2006/picture">
+                  <pic:nvPicPr>
+                    <pic:cNvPr id="0" name="Picture 1"/>
+                    <pic:cNvPicPr>
+                      <a:picLocks noChangeAspect="1" noChangeArrowheads="1"/>
+                    </pic:cNvPicPr>
+                  </pic:nvPicPr>
+                  <pic:blipFill>
+                    <a:blip r:embed="rId12" cstate="print">
+                      <a:extLst>
+                        <a:ext uri="{28A0092B-C50C-407E-A947-70E740481C1C}">
+                          <a14:useLocalDpi xmlns:a14="http://schemas.microsoft.com/office/drawing/2010/main" val="0"/>
+                        </a:ext>
+                      </a:extLst>
+                    </a:blip>
+                    <a:srcRect/>
+                    <a:stretch>
+                      <a:fillRect/>
+                    </a:stretch>
+                  </pic:blipFill>
+                  <pic:spPr bwMode="auto">
+                    <a:xfrm>
+                      <a:off x="0" y="0"/>
+                      <a:ext cx="5935980" cy="4579620"/>
+                    </a:xfrm>
+                    <a:prstGeom prst="rect">
+                      <a:avLst/>
+                    </a:prstGeom>
+                    <a:noFill/>
+                    <a:ln>
+                      <a:noFill/>
+                    </a:ln>
+                  </pic:spPr>
+                </pic:pic>
+              </a:graphicData>
+            </a:graphic>
+          </wp:inline>
+        </w:drawing>
+      </w:r>
+    </w:p>
+    <w:p>
+      <w:pPr>
+        <w:pStyle w:val="1"/>
+      </w:pPr>
+      <w:r>
+        <w:t>Исходный код</w:t>
+      </w:r>
+    </w:p>
+    <w:p>
+      <w:hyperlink r:id="rId13" w:history="1">
+        <w:r>
+          <w:rPr>
+            <w:rStyle w:val="a7"/>
+          </w:rPr>
+          <w:t>https://github.com/suhankins/ITMO-Labs/tree/main/Programming/lab4/src</w:t>
+        </w:r>
+      </w:hyperlink>
+    </w:p>
+    <w:p>
+      <w:pPr>
+        <w:pStyle w:val="1"/>
+      </w:pPr>
+      <w:r>
+        <w:t>Выводы</w:t>
+      </w:r>
+    </w:p>
+    <w:p>
+      <w:r>
+        <w:t xml:space="preserve">Чтение файлов в </w:t>
+      </w:r>
+      <w:r>
+        <w:rPr>
+          <w:lang w:val="en-US"/>
+        </w:rPr>
+        <w:t>Java</w:t>
+      </w:r>
+      <w:r>
+        <w:t xml:space="preserve"> </w:t>
+      </w:r>
+      <w:r>
+        <w:t>далеко не настолько сложное, как я думал.</w:t>
+      </w:r>
+    </w:p>
+    <w:p>
+      <w:r>
+        <w:t>Делать такие большие и сложные проекты – весело.</w:t>
+      </w:r>
+    </w:p>
     <w:sectPr>
-      <w:footerReference w:type="default" r:id="rId12"/>
+      <w:footerReference w:type="default" r:id="rId14"/>
       <w:pgSz w:w="12240" w:h="15840"/>
       <w:pgMar w:top="1440" w:right="1440" w:bottom="1440" w:left="1440" w:header="720" w:footer="720" w:gutter="0"/>
       <w:cols w:space="720"/>
@@ -8277,6 +6335,16 @@
 </file>
 
 <file path=customXml/item1.xml><?xml version="1.0" encoding="utf-8"?>
+<b:Sources xmlns:b="http://schemas.openxmlformats.org/officeDocument/2006/bibliography" xmlns="http://schemas.openxmlformats.org/officeDocument/2006/bibliography" SelectedStyle="\APASixthEditionOfficeOnline.xsl" StyleName="APA" Version="6"/>
+</file>
+
+<file path=customXml/item2.xml><?xml version="1.0" encoding="utf-8"?>
+<p:properties xmlns:p="http://schemas.microsoft.com/office/2006/metadata/properties" xmlns:xsi="http://www.w3.org/2001/XMLSchema-instance" xmlns:pc="http://schemas.microsoft.com/office/infopath/2007/PartnerControls">
+  <documentManagement/>
+</p:properties>
+</file>
+
+<file path=customXml/item3.xml><?xml version="1.0" encoding="utf-8"?>
 <ct:contentTypeSchema xmlns:ct="http://schemas.microsoft.com/office/2006/metadata/contentType" xmlns:ma="http://schemas.microsoft.com/office/2006/metadata/properties/metaAttributes" ct:_="" ma:_="" ma:contentTypeName="Документ" ma:contentTypeID="0x01010021698D4302690741995ED0272D61D6A5" ma:contentTypeVersion="4" ma:contentTypeDescription="Создание документа." ma:contentTypeScope="" ma:versionID="5d42c33a528a295821b7d1e09411c3b0">
   <xsd:schema xmlns:xsd="http://www.w3.org/2001/XMLSchema" xmlns:xs="http://www.w3.org/2001/XMLSchema" xmlns:p="http://schemas.microsoft.com/office/2006/metadata/properties" xmlns:ns3="2b26d3b0-318c-4054-b3c0-e49a30e61c3c" targetNamespace="http://schemas.microsoft.com/office/2006/metadata/properties" ma:root="true" ma:fieldsID="9edb61012c44167b33a21135b3a34432" ns3:_="">
     <xsd:import namespace="2b26d3b0-318c-4054-b3c0-e49a30e61c3c"/>
@@ -8422,16 +6490,6 @@
 </ct:contentTypeSchema>
 </file>
 
-<file path=customXml/item2.xml><?xml version="1.0" encoding="utf-8"?>
-<p:properties xmlns:p="http://schemas.microsoft.com/office/2006/metadata/properties" xmlns:xsi="http://www.w3.org/2001/XMLSchema-instance" xmlns:pc="http://schemas.microsoft.com/office/infopath/2007/PartnerControls">
-  <documentManagement/>
-</p:properties>
-</file>
-
-<file path=customXml/item3.xml><?xml version="1.0" encoding="utf-8"?>
-<b:Sources xmlns:b="http://schemas.openxmlformats.org/officeDocument/2006/bibliography" xmlns="http://schemas.openxmlformats.org/officeDocument/2006/bibliography" SelectedStyle="\APASixthEditionOfficeOnline.xsl" StyleName="APA" Version="6"/>
-</file>
-
 <file path=customXml/item4.xml><?xml version="1.0" encoding="utf-8"?>
 <?mso-contentType ?>
 <FormTemplates xmlns="http://schemas.microsoft.com/sharepoint/v3/contenttype/forms">
@@ -8442,6 +6500,23 @@
 </file>
 
 <file path=customXml/itemProps1.xml><?xml version="1.0" encoding="utf-8"?>
+<ds:datastoreItem xmlns:ds="http://schemas.openxmlformats.org/officeDocument/2006/customXml" ds:itemID="{630EFC73-8405-45A3-8918-9BBCB8E889E1}">
+  <ds:schemaRefs>
+    <ds:schemaRef ds:uri="http://schemas.openxmlformats.org/officeDocument/2006/bibliography"/>
+  </ds:schemaRefs>
+</ds:datastoreItem>
+</file>
+
+<file path=customXml/itemProps2.xml><?xml version="1.0" encoding="utf-8"?>
+<ds:datastoreItem xmlns:ds="http://schemas.openxmlformats.org/officeDocument/2006/customXml" ds:itemID="{CAB1A6A3-1E58-4D8B-ACE3-663681D3520B}">
+  <ds:schemaRefs>
+    <ds:schemaRef ds:uri="http://schemas.microsoft.com/office/2006/metadata/properties"/>
+    <ds:schemaRef ds:uri="http://schemas.microsoft.com/office/infopath/2007/PartnerControls"/>
+  </ds:schemaRefs>
+</ds:datastoreItem>
+</file>
+
+<file path=customXml/itemProps3.xml><?xml version="1.0" encoding="utf-8"?>
 <ds:datastoreItem xmlns:ds="http://schemas.openxmlformats.org/officeDocument/2006/customXml" ds:itemID="{CFD667C5-4FBE-4D41-B47B-D95956BBCCF4}">
   <ds:schemaRefs>
     <ds:schemaRef ds:uri="http://schemas.microsoft.com/office/2006/metadata/contentType"/>
@@ -8459,23 +6534,6 @@
 </ds:datastoreItem>
 </file>
 
-<file path=customXml/itemProps2.xml><?xml version="1.0" encoding="utf-8"?>
-<ds:datastoreItem xmlns:ds="http://schemas.openxmlformats.org/officeDocument/2006/customXml" ds:itemID="{CAB1A6A3-1E58-4D8B-ACE3-663681D3520B}">
-  <ds:schemaRefs>
-    <ds:schemaRef ds:uri="http://schemas.microsoft.com/office/2006/metadata/properties"/>
-    <ds:schemaRef ds:uri="http://schemas.microsoft.com/office/infopath/2007/PartnerControls"/>
-  </ds:schemaRefs>
-</ds:datastoreItem>
-</file>
-
-<file path=customXml/itemProps3.xml><?xml version="1.0" encoding="utf-8"?>
-<ds:datastoreItem xmlns:ds="http://schemas.openxmlformats.org/officeDocument/2006/customXml" ds:itemID="{630EFC73-8405-45A3-8918-9BBCB8E889E1}">
-  <ds:schemaRefs>
-    <ds:schemaRef ds:uri="http://schemas.openxmlformats.org/officeDocument/2006/bibliography"/>
-  </ds:schemaRefs>
-</ds:datastoreItem>
-</file>
-
 <file path=customXml/itemProps4.xml><?xml version="1.0" encoding="utf-8"?>
 <ds:datastoreItem xmlns:ds="http://schemas.openxmlformats.org/officeDocument/2006/customXml" ds:itemID="{2FC2C40F-08CA-48D1-A1B7-377C4BBABFA7}">
   <ds:schemaRefs>

</xml_diff>